<commit_message>
Finish contrato de vehículo
</commit_message>
<xml_diff>
--- a/z-docs/documento.docx
+++ b/z-docs/documento.docx
@@ -181,21 +181,8 @@
           <w:bdr w:val="none" w:sz="0" w:space="0" w:color="auto" w:frame="1"/>
           <w:lang w:val="es-ES"/>
         </w:rPr>
-        <w:t>{3}</w:t>
-      </w:r>
-      <w:proofErr w:type="spellStart"/>
-      <w:r>
-        <w:rPr>
-          <w:rFonts w:ascii="Arial" w:eastAsia="Times New Roman" w:hAnsi="Arial" w:cs="Arial"/>
-          <w:color w:val="00B0F0"/>
-          <w:sz w:val="21"/>
-          <w:szCs w:val="21"/>
-          <w:bdr w:val="none" w:sz="0" w:space="0" w:color="auto" w:frame="1"/>
-          <w:lang w:val="es-ES"/>
-        </w:rPr>
-        <w:t>forEach</w:t>
-      </w:r>
-      <w:proofErr w:type="spellEnd"/>
+        <w:t>{3}forEach</w:t>
+      </w:r>
       <w:r>
         <w:rPr>
           <w:rFonts w:ascii="Arial" w:eastAsia="Times New Roman" w:hAnsi="Arial" w:cs="Arial"/>
@@ -269,31 +256,7 @@
           <w:lang w:val="es-ES"/>
         </w:rPr>
         <w:tab/>
-        <w:t>(</w:t>
-      </w:r>
-      <w:proofErr w:type="spellStart"/>
-      <w:r>
-        <w:rPr>
-          <w:rFonts w:ascii="Arial" w:eastAsia="Times New Roman" w:hAnsi="Arial" w:cs="Arial"/>
-          <w:color w:val="00B0F0"/>
-          <w:sz w:val="21"/>
-          <w:szCs w:val="21"/>
-          <w:bdr w:val="none" w:sz="0" w:space="0" w:color="auto" w:frame="1"/>
-          <w:lang w:val="es-ES"/>
-        </w:rPr>
-        <w:t>opA</w:t>
-      </w:r>
-      <w:proofErr w:type="spellEnd"/>
-      <w:r>
-        <w:rPr>
-          <w:rFonts w:ascii="Arial" w:eastAsia="Times New Roman" w:hAnsi="Arial" w:cs="Arial"/>
-          <w:color w:val="00B0F0"/>
-          <w:sz w:val="21"/>
-          <w:szCs w:val="21"/>
-          <w:bdr w:val="none" w:sz="0" w:space="0" w:color="auto" w:frame="1"/>
-          <w:lang w:val="es-ES"/>
-        </w:rPr>
-        <w:t>) {</w:t>
+        <w:t>(opA) {</w:t>
       </w:r>
     </w:p>
     <w:p>
@@ -423,31 +386,7 @@
           <w:lang w:val="es-ES"/>
         </w:rPr>
         <w:tab/>
-        <w:t>(</w:t>
-      </w:r>
-      <w:proofErr w:type="spellStart"/>
-      <w:r>
-        <w:rPr>
-          <w:rFonts w:ascii="Arial" w:eastAsia="Times New Roman" w:hAnsi="Arial" w:cs="Arial"/>
-          <w:color w:val="00B0F0"/>
-          <w:sz w:val="21"/>
-          <w:szCs w:val="21"/>
-          <w:bdr w:val="none" w:sz="0" w:space="0" w:color="auto" w:frame="1"/>
-          <w:lang w:val="es-ES"/>
-        </w:rPr>
-        <w:t>opA</w:t>
-      </w:r>
-      <w:proofErr w:type="spellEnd"/>
-      <w:r>
-        <w:rPr>
-          <w:rFonts w:ascii="Arial" w:eastAsia="Times New Roman" w:hAnsi="Arial" w:cs="Arial"/>
-          <w:color w:val="00B0F0"/>
-          <w:sz w:val="21"/>
-          <w:szCs w:val="21"/>
-          <w:bdr w:val="none" w:sz="0" w:space="0" w:color="auto" w:frame="1"/>
-          <w:lang w:val="es-ES"/>
-        </w:rPr>
-        <w:t>) {</w:t>
+        <w:t>(opA) {</w:t>
       </w:r>
     </w:p>
     <w:p>
@@ -722,31 +661,7 @@
           <w:bdr w:val="none" w:sz="0" w:space="0" w:color="auto" w:frame="1"/>
           <w:lang w:val="es-ES"/>
         </w:rPr>
-        <w:t>(</w:t>
-      </w:r>
-      <w:proofErr w:type="spellStart"/>
-      <w:r>
-        <w:rPr>
-          <w:rFonts w:ascii="Arial" w:eastAsia="Times New Roman" w:hAnsi="Arial" w:cs="Arial"/>
-          <w:color w:val="00B0F0"/>
-          <w:sz w:val="21"/>
-          <w:szCs w:val="21"/>
-          <w:bdr w:val="none" w:sz="0" w:space="0" w:color="auto" w:frame="1"/>
-          <w:lang w:val="es-ES"/>
-        </w:rPr>
-        <w:t>opB</w:t>
-      </w:r>
-      <w:proofErr w:type="spellEnd"/>
-      <w:r>
-        <w:rPr>
-          <w:rFonts w:ascii="Arial" w:eastAsia="Times New Roman" w:hAnsi="Arial" w:cs="Arial"/>
-          <w:color w:val="00B0F0"/>
-          <w:sz w:val="21"/>
-          <w:szCs w:val="21"/>
-          <w:bdr w:val="none" w:sz="0" w:space="0" w:color="auto" w:frame="1"/>
-          <w:lang w:val="es-ES"/>
-        </w:rPr>
-        <w:t>) {</w:t>
+        <w:t>(opB) {</w:t>
       </w:r>
     </w:p>
     <w:p>
@@ -1254,31 +1169,7 @@
           <w:bdr w:val="none" w:sz="0" w:space="0" w:color="auto" w:frame="1"/>
           <w:lang w:val="es-ES"/>
         </w:rPr>
-        <w:t>(</w:t>
-      </w:r>
-      <w:proofErr w:type="spellStart"/>
-      <w:r>
-        <w:rPr>
-          <w:rFonts w:ascii="Arial" w:eastAsia="Times New Roman" w:hAnsi="Arial" w:cs="Arial"/>
-          <w:color w:val="00B0F0"/>
-          <w:sz w:val="21"/>
-          <w:szCs w:val="21"/>
-          <w:bdr w:val="none" w:sz="0" w:space="0" w:color="auto" w:frame="1"/>
-          <w:lang w:val="es-ES"/>
-        </w:rPr>
-        <w:t>opB</w:t>
-      </w:r>
-      <w:proofErr w:type="spellEnd"/>
-      <w:r>
-        <w:rPr>
-          <w:rFonts w:ascii="Arial" w:eastAsia="Times New Roman" w:hAnsi="Arial" w:cs="Arial"/>
-          <w:color w:val="00B0F0"/>
-          <w:sz w:val="21"/>
-          <w:szCs w:val="21"/>
-          <w:bdr w:val="none" w:sz="0" w:space="0" w:color="auto" w:frame="1"/>
-          <w:lang w:val="es-ES"/>
-        </w:rPr>
-        <w:t>) {</w:t>
+        <w:t>(opB) {</w:t>
       </w:r>
     </w:p>
     <w:p>
@@ -2011,21 +1902,8 @@
           <w:bdr w:val="none" w:sz="0" w:space="0" w:color="auto" w:frame="1"/>
           <w:lang w:val="es-ES"/>
         </w:rPr>
-        <w:t>}</w:t>
-      </w:r>
-      <w:proofErr w:type="spellStart"/>
-      <w:r>
-        <w:rPr>
-          <w:rFonts w:ascii="Arial" w:eastAsia="Times New Roman" w:hAnsi="Arial" w:cs="Arial"/>
-          <w:color w:val="00B0F0"/>
-          <w:sz w:val="21"/>
-          <w:szCs w:val="21"/>
-          <w:bdr w:val="none" w:sz="0" w:space="0" w:color="auto" w:frame="1"/>
-          <w:lang w:val="es-ES"/>
-        </w:rPr>
-        <w:t>forEach</w:t>
-      </w:r>
-      <w:proofErr w:type="spellEnd"/>
+        <w:t>}forEach</w:t>
+      </w:r>
       <w:r>
         <w:rPr>
           <w:rFonts w:ascii="Arial" w:eastAsia="Times New Roman" w:hAnsi="Arial" w:cs="Arial"/>
@@ -2121,31 +1999,7 @@
           <w:lang w:val="es-ES"/>
         </w:rPr>
         <w:tab/>
-        <w:t>(</w:t>
-      </w:r>
-      <w:proofErr w:type="spellStart"/>
-      <w:r>
-        <w:rPr>
-          <w:rFonts w:ascii="Arial" w:eastAsia="Times New Roman" w:hAnsi="Arial" w:cs="Arial"/>
-          <w:color w:val="00B0F0"/>
-          <w:sz w:val="21"/>
-          <w:szCs w:val="21"/>
-          <w:bdr w:val="none" w:sz="0" w:space="0" w:color="auto" w:frame="1"/>
-          <w:lang w:val="es-ES"/>
-        </w:rPr>
-        <w:t>opA</w:t>
-      </w:r>
-      <w:proofErr w:type="spellEnd"/>
-      <w:r>
-        <w:rPr>
-          <w:rFonts w:ascii="Arial" w:eastAsia="Times New Roman" w:hAnsi="Arial" w:cs="Arial"/>
-          <w:color w:val="00B0F0"/>
-          <w:sz w:val="21"/>
-          <w:szCs w:val="21"/>
-          <w:bdr w:val="none" w:sz="0" w:space="0" w:color="auto" w:frame="1"/>
-          <w:lang w:val="es-ES"/>
-        </w:rPr>
-        <w:t>) {</w:t>
+        <w:t>(opA) {</w:t>
       </w:r>
     </w:p>
     <w:p>
@@ -2275,31 +2129,7 @@
           <w:lang w:val="es-ES"/>
         </w:rPr>
         <w:tab/>
-        <w:t>(</w:t>
-      </w:r>
-      <w:proofErr w:type="spellStart"/>
-      <w:r>
-        <w:rPr>
-          <w:rFonts w:ascii="Arial" w:eastAsia="Times New Roman" w:hAnsi="Arial" w:cs="Arial"/>
-          <w:color w:val="00B0F0"/>
-          <w:sz w:val="21"/>
-          <w:szCs w:val="21"/>
-          <w:bdr w:val="none" w:sz="0" w:space="0" w:color="auto" w:frame="1"/>
-          <w:lang w:val="es-ES"/>
-        </w:rPr>
-        <w:t>opA</w:t>
-      </w:r>
-      <w:proofErr w:type="spellEnd"/>
-      <w:r>
-        <w:rPr>
-          <w:rFonts w:ascii="Arial" w:eastAsia="Times New Roman" w:hAnsi="Arial" w:cs="Arial"/>
-          <w:color w:val="00B0F0"/>
-          <w:sz w:val="21"/>
-          <w:szCs w:val="21"/>
-          <w:bdr w:val="none" w:sz="0" w:space="0" w:color="auto" w:frame="1"/>
-          <w:lang w:val="es-ES"/>
-        </w:rPr>
-        <w:t>) {</w:t>
+        <w:t>(opA) {</w:t>
       </w:r>
     </w:p>
     <w:p>
@@ -2629,31 +2459,7 @@
           <w:bdr w:val="none" w:sz="0" w:space="0" w:color="auto" w:frame="1"/>
           <w:lang w:val="es-ES"/>
         </w:rPr>
-        <w:t>(</w:t>
-      </w:r>
-      <w:proofErr w:type="spellStart"/>
-      <w:r>
-        <w:rPr>
-          <w:rFonts w:ascii="Arial" w:eastAsia="Times New Roman" w:hAnsi="Arial" w:cs="Arial"/>
-          <w:color w:val="00B0F0"/>
-          <w:sz w:val="21"/>
-          <w:szCs w:val="21"/>
-          <w:bdr w:val="none" w:sz="0" w:space="0" w:color="auto" w:frame="1"/>
-          <w:lang w:val="es-ES"/>
-        </w:rPr>
-        <w:t>opB</w:t>
-      </w:r>
-      <w:proofErr w:type="spellEnd"/>
-      <w:r>
-        <w:rPr>
-          <w:rFonts w:ascii="Arial" w:eastAsia="Times New Roman" w:hAnsi="Arial" w:cs="Arial"/>
-          <w:color w:val="00B0F0"/>
-          <w:sz w:val="21"/>
-          <w:szCs w:val="21"/>
-          <w:bdr w:val="none" w:sz="0" w:space="0" w:color="auto" w:frame="1"/>
-          <w:lang w:val="es-ES"/>
-        </w:rPr>
-        <w:t>) {</w:t>
+        <w:t>(opB) {</w:t>
       </w:r>
     </w:p>
     <w:p>
@@ -3249,31 +3055,7 @@
           <w:bdr w:val="none" w:sz="0" w:space="0" w:color="auto" w:frame="1"/>
           <w:lang w:val="es-ES"/>
         </w:rPr>
-        <w:t>(</w:t>
-      </w:r>
-      <w:proofErr w:type="spellStart"/>
-      <w:r>
-        <w:rPr>
-          <w:rFonts w:ascii="Arial" w:eastAsia="Times New Roman" w:hAnsi="Arial" w:cs="Arial"/>
-          <w:color w:val="00B0F0"/>
-          <w:sz w:val="21"/>
-          <w:szCs w:val="21"/>
-          <w:bdr w:val="none" w:sz="0" w:space="0" w:color="auto" w:frame="1"/>
-          <w:lang w:val="es-ES"/>
-        </w:rPr>
-        <w:t>opB</w:t>
-      </w:r>
-      <w:proofErr w:type="spellEnd"/>
-      <w:r>
-        <w:rPr>
-          <w:rFonts w:ascii="Arial" w:eastAsia="Times New Roman" w:hAnsi="Arial" w:cs="Arial"/>
-          <w:color w:val="00B0F0"/>
-          <w:sz w:val="21"/>
-          <w:szCs w:val="21"/>
-          <w:bdr w:val="none" w:sz="0" w:space="0" w:color="auto" w:frame="1"/>
-          <w:lang w:val="es-ES"/>
-        </w:rPr>
-        <w:t>) {</w:t>
+        <w:t>(opB) {</w:t>
       </w:r>
     </w:p>
     <w:p>
@@ -4457,7 +4239,6 @@
           <w:szCs w:val="21"/>
         </w:rPr>
       </w:pPr>
-      <w:proofErr w:type="spellStart"/>
       <w:r>
         <w:rPr>
           <w:rFonts w:ascii="inherit" w:eastAsia="Times New Roman" w:hAnsi="inherit" w:cs="Arial"/>
@@ -4465,17 +4246,7 @@
           <w:sz w:val="21"/>
           <w:szCs w:val="21"/>
         </w:rPr>
-        <w:t>Marca</w:t>
-      </w:r>
-      <w:proofErr w:type="spellEnd"/>
-      <w:r>
-        <w:rPr>
-          <w:rFonts w:ascii="inherit" w:eastAsia="Times New Roman" w:hAnsi="inherit" w:cs="Arial"/>
-          <w:color w:val="343843"/>
-          <w:sz w:val="21"/>
-          <w:szCs w:val="21"/>
-        </w:rPr>
-        <w:t>: </w:t>
+        <w:t>Marca: </w:t>
       </w:r>
       <w:r>
         <w:rPr>
@@ -4514,7 +4285,6 @@
           <w:szCs w:val="21"/>
         </w:rPr>
       </w:pPr>
-      <w:proofErr w:type="spellStart"/>
       <w:r>
         <w:rPr>
           <w:rFonts w:ascii="inherit" w:eastAsia="Times New Roman" w:hAnsi="inherit" w:cs="Arial"/>
@@ -4522,17 +4292,7 @@
           <w:sz w:val="21"/>
           <w:szCs w:val="21"/>
         </w:rPr>
-        <w:t>Modelo</w:t>
-      </w:r>
-      <w:proofErr w:type="spellEnd"/>
-      <w:r>
-        <w:rPr>
-          <w:rFonts w:ascii="inherit" w:eastAsia="Times New Roman" w:hAnsi="inherit" w:cs="Arial"/>
-          <w:color w:val="343843"/>
-          <w:sz w:val="21"/>
-          <w:szCs w:val="21"/>
-        </w:rPr>
-        <w:t>: </w:t>
+        <w:t>Modelo: </w:t>
       </w:r>
       <w:r>
         <w:rPr>
@@ -4619,7 +4379,6 @@
           <w:szCs w:val="21"/>
         </w:rPr>
       </w:pPr>
-      <w:proofErr w:type="spellStart"/>
       <w:r>
         <w:rPr>
           <w:rFonts w:ascii="inherit" w:eastAsia="Times New Roman" w:hAnsi="inherit" w:cs="Arial"/>
@@ -4627,37 +4386,7 @@
           <w:sz w:val="21"/>
           <w:szCs w:val="21"/>
         </w:rPr>
-        <w:t>Kilometraje</w:t>
-      </w:r>
-      <w:proofErr w:type="spellEnd"/>
-      <w:r>
-        <w:rPr>
-          <w:rFonts w:ascii="inherit" w:eastAsia="Times New Roman" w:hAnsi="inherit" w:cs="Arial"/>
-          <w:color w:val="343843"/>
-          <w:sz w:val="21"/>
-          <w:szCs w:val="21"/>
-        </w:rPr>
-        <w:t xml:space="preserve"> </w:t>
-      </w:r>
-      <w:proofErr w:type="spellStart"/>
-      <w:r>
-        <w:rPr>
-          <w:rFonts w:ascii="inherit" w:eastAsia="Times New Roman" w:hAnsi="inherit" w:cs="Arial"/>
-          <w:color w:val="343843"/>
-          <w:sz w:val="21"/>
-          <w:szCs w:val="21"/>
-        </w:rPr>
-        <w:t>marcado</w:t>
-      </w:r>
-      <w:proofErr w:type="spellEnd"/>
-      <w:r>
-        <w:rPr>
-          <w:rFonts w:ascii="inherit" w:eastAsia="Times New Roman" w:hAnsi="inherit" w:cs="Arial"/>
-          <w:color w:val="343843"/>
-          <w:sz w:val="21"/>
-          <w:szCs w:val="21"/>
-        </w:rPr>
-        <w:t>: </w:t>
+        <w:t>Kilometraje marcado: </w:t>
       </w:r>
       <w:r>
         <w:rPr>
@@ -4754,29 +4483,16 @@
         </w:rPr>
         <w:t>}</w:t>
       </w:r>
-      <w:proofErr w:type="spellStart"/>
-      <w:r>
-        <w:rPr>
-          <w:rFonts w:ascii="Arial" w:eastAsia="Times New Roman" w:hAnsi="Arial" w:cs="Arial"/>
-          <w:color w:val="00B0F0"/>
-          <w:sz w:val="21"/>
-          <w:szCs w:val="21"/>
-          <w:bdr w:val="none" w:sz="0" w:space="0" w:color="auto" w:frame="1"/>
-          <w:lang w:val="es-ES"/>
-        </w:rPr>
-        <w:t>checkbox</w:t>
-      </w:r>
-      <w:proofErr w:type="spellEnd"/>
-      <w:r>
-        <w:rPr>
-          <w:rFonts w:ascii="Arial" w:eastAsia="Times New Roman" w:hAnsi="Arial" w:cs="Arial"/>
-          <w:color w:val="00B0F0"/>
-          <w:sz w:val="21"/>
-          <w:szCs w:val="21"/>
-          <w:bdr w:val="none" w:sz="0" w:space="0" w:color="auto" w:frame="1"/>
-          <w:lang w:val="es-ES"/>
-        </w:rPr>
-        <w:t xml:space="preserve"> {</w:t>
+      <w:r>
+        <w:rPr>
+          <w:rFonts w:ascii="Arial" w:eastAsia="Times New Roman" w:hAnsi="Arial" w:cs="Arial"/>
+          <w:color w:val="00B0F0"/>
+          <w:sz w:val="21"/>
+          <w:szCs w:val="21"/>
+          <w:bdr w:val="none" w:sz="0" w:space="0" w:color="auto" w:frame="1"/>
+          <w:lang w:val="es-ES"/>
+        </w:rPr>
+        <w:t>checkbox {</w:t>
       </w:r>
     </w:p>
     <w:p>
@@ -4802,21 +4518,8 @@
           <w:lang w:val="es-ES"/>
         </w:rPr>
         <w:tab/>
-        <w:t>(</w:t>
-      </w:r>
-      <w:proofErr w:type="spellStart"/>
-      <w:r>
-        <w:rPr>
-          <w:rFonts w:ascii="Arial" w:eastAsia="Times New Roman" w:hAnsi="Arial" w:cs="Arial"/>
-          <w:color w:val="00B0F0"/>
-          <w:sz w:val="21"/>
-          <w:szCs w:val="21"/>
-          <w:bdr w:val="none" w:sz="0" w:space="0" w:color="auto" w:frame="1"/>
-          <w:lang w:val="es-ES"/>
-        </w:rPr>
-        <w:t>checked</w:t>
-      </w:r>
-      <w:proofErr w:type="spellEnd"/>
+        <w:t>(checked</w:t>
+      </w:r>
       <w:r>
         <w:rPr>
           <w:rFonts w:ascii="Arial" w:eastAsia="Times New Roman" w:hAnsi="Arial" w:cs="Arial"/>
@@ -4972,21 +4675,8 @@
           <w:bdr w:val="none" w:sz="0" w:space="0" w:color="auto" w:frame="1"/>
           <w:lang w:val="es-ES"/>
         </w:rPr>
-        <w:t>(</w:t>
-      </w:r>
-      <w:proofErr w:type="spellStart"/>
-      <w:r>
-        <w:rPr>
-          <w:rFonts w:ascii="Arial" w:eastAsia="Times New Roman" w:hAnsi="Arial" w:cs="Arial"/>
-          <w:color w:val="00B0F0"/>
-          <w:sz w:val="21"/>
-          <w:szCs w:val="21"/>
-          <w:bdr w:val="none" w:sz="0" w:space="0" w:color="auto" w:frame="1"/>
-          <w:lang w:val="es-ES"/>
-        </w:rPr>
-        <w:t>not-checked</w:t>
-      </w:r>
-      <w:proofErr w:type="spellEnd"/>
+        <w:t>(not-checked</w:t>
+      </w:r>
       <w:r>
         <w:rPr>
           <w:rFonts w:ascii="Arial" w:eastAsia="Times New Roman" w:hAnsi="Arial" w:cs="Arial"/>
@@ -5383,7 +5073,6 @@
         </w:rPr>
         <w:t>}</w:t>
       </w:r>
-      <w:proofErr w:type="spellStart"/>
       <w:r>
         <w:rPr>
           <w:rFonts w:ascii="Arial" w:eastAsia="Times New Roman" w:hAnsi="Arial" w:cs="Arial"/>
@@ -5395,7 +5084,6 @@
         </w:rPr>
         <w:t>select</w:t>
       </w:r>
-      <w:proofErr w:type="spellEnd"/>
       <w:r>
         <w:rPr>
           <w:rFonts w:ascii="Arial" w:eastAsia="Times New Roman" w:hAnsi="Arial" w:cs="Arial"/>
@@ -5431,31 +5119,7 @@
           <w:lang w:val="es-ES"/>
         </w:rPr>
         <w:tab/>
-        <w:t>(</w:t>
-      </w:r>
-      <w:proofErr w:type="spellStart"/>
-      <w:r>
-        <w:rPr>
-          <w:rFonts w:ascii="Arial" w:eastAsia="Times New Roman" w:hAnsi="Arial" w:cs="Arial"/>
-          <w:color w:val="00B0F0"/>
-          <w:sz w:val="21"/>
-          <w:szCs w:val="21"/>
-          <w:bdr w:val="none" w:sz="0" w:space="0" w:color="auto" w:frame="1"/>
-          <w:lang w:val="es-ES"/>
-        </w:rPr>
-        <w:t>opA</w:t>
-      </w:r>
-      <w:proofErr w:type="spellEnd"/>
-      <w:r>
-        <w:rPr>
-          <w:rFonts w:ascii="Arial" w:eastAsia="Times New Roman" w:hAnsi="Arial" w:cs="Arial"/>
-          <w:color w:val="00B0F0"/>
-          <w:sz w:val="21"/>
-          <w:szCs w:val="21"/>
-          <w:bdr w:val="none" w:sz="0" w:space="0" w:color="auto" w:frame="1"/>
-          <w:lang w:val="es-ES"/>
-        </w:rPr>
-        <w:t>) {</w:t>
+        <w:t>(opA) {</w:t>
       </w:r>
     </w:p>
     <w:p>
@@ -5547,31 +5211,7 @@
           <w:bdr w:val="none" w:sz="0" w:space="0" w:color="auto" w:frame="1"/>
           <w:lang w:val="es-ES"/>
         </w:rPr>
-        <w:t>(</w:t>
-      </w:r>
-      <w:proofErr w:type="spellStart"/>
-      <w:r>
-        <w:rPr>
-          <w:rFonts w:ascii="Arial" w:eastAsia="Times New Roman" w:hAnsi="Arial" w:cs="Arial"/>
-          <w:color w:val="00B0F0"/>
-          <w:sz w:val="21"/>
-          <w:szCs w:val="21"/>
-          <w:bdr w:val="none" w:sz="0" w:space="0" w:color="auto" w:frame="1"/>
-          <w:lang w:val="es-ES"/>
-        </w:rPr>
-        <w:t>opB</w:t>
-      </w:r>
-      <w:proofErr w:type="spellEnd"/>
-      <w:r>
-        <w:rPr>
-          <w:rFonts w:ascii="Arial" w:eastAsia="Times New Roman" w:hAnsi="Arial" w:cs="Arial"/>
-          <w:color w:val="00B0F0"/>
-          <w:sz w:val="21"/>
-          <w:szCs w:val="21"/>
-          <w:bdr w:val="none" w:sz="0" w:space="0" w:color="auto" w:frame="1"/>
-          <w:lang w:val="es-ES"/>
-        </w:rPr>
-        <w:t>) {</w:t>
+        <w:t>(opB) {</w:t>
       </w:r>
     </w:p>
     <w:p>
@@ -5608,31 +5248,7 @@
           <w:bdr w:val="none" w:sz="0" w:space="0" w:color="auto" w:frame="1"/>
           <w:lang w:val="es-ES"/>
         </w:rPr>
-        <w:t>{5_opB_1}</w:t>
-      </w:r>
-      <w:proofErr w:type="spellStart"/>
-      <w:r>
-        <w:rPr>
-          <w:rFonts w:ascii="Arial" w:eastAsia="Times New Roman" w:hAnsi="Arial" w:cs="Arial"/>
-          <w:color w:val="00B0F0"/>
-          <w:sz w:val="21"/>
-          <w:szCs w:val="21"/>
-          <w:bdr w:val="none" w:sz="0" w:space="0" w:color="auto" w:frame="1"/>
-          <w:lang w:val="es-ES"/>
-        </w:rPr>
-        <w:t>select</w:t>
-      </w:r>
-      <w:proofErr w:type="spellEnd"/>
-      <w:r>
-        <w:rPr>
-          <w:rFonts w:ascii="Arial" w:eastAsia="Times New Roman" w:hAnsi="Arial" w:cs="Arial"/>
-          <w:color w:val="00B0F0"/>
-          <w:sz w:val="21"/>
-          <w:szCs w:val="21"/>
-          <w:bdr w:val="none" w:sz="0" w:space="0" w:color="auto" w:frame="1"/>
-          <w:lang w:val="es-ES"/>
-        </w:rPr>
-        <w:t xml:space="preserve"> {</w:t>
+        <w:t>{5_opB_1}select {</w:t>
       </w:r>
     </w:p>
     <w:p>
@@ -5670,31 +5286,7 @@
           <w:lang w:val="es-ES"/>
         </w:rPr>
         <w:tab/>
-        <w:t>(</w:t>
-      </w:r>
-      <w:proofErr w:type="spellStart"/>
-      <w:r>
-        <w:rPr>
-          <w:rFonts w:ascii="Arial" w:eastAsia="Times New Roman" w:hAnsi="Arial" w:cs="Arial"/>
-          <w:color w:val="00B0F0"/>
-          <w:sz w:val="21"/>
-          <w:szCs w:val="21"/>
-          <w:bdr w:val="none" w:sz="0" w:space="0" w:color="auto" w:frame="1"/>
-          <w:lang w:val="es-ES"/>
-        </w:rPr>
-        <w:t>opA</w:t>
-      </w:r>
-      <w:proofErr w:type="spellEnd"/>
-      <w:r>
-        <w:rPr>
-          <w:rFonts w:ascii="Arial" w:eastAsia="Times New Roman" w:hAnsi="Arial" w:cs="Arial"/>
-          <w:color w:val="00B0F0"/>
-          <w:sz w:val="21"/>
-          <w:szCs w:val="21"/>
-          <w:bdr w:val="none" w:sz="0" w:space="0" w:color="auto" w:frame="1"/>
-          <w:lang w:val="es-ES"/>
-        </w:rPr>
-        <w:t>) {</w:t>
+        <w:t>(opA) {</w:t>
       </w:r>
     </w:p>
     <w:p>
@@ -5797,19 +5389,7 @@
           <w:lang w:val="es-ES"/>
         </w:rPr>
         <w:tab/>
-        <w:t>(</w:t>
-      </w:r>
-      <w:proofErr w:type="spellStart"/>
-      <w:r>
-        <w:rPr>
-          <w:rFonts w:ascii="Arial" w:eastAsia="Times New Roman" w:hAnsi="Arial" w:cs="Arial"/>
-          <w:color w:val="00B0F0"/>
-          <w:sz w:val="21"/>
-          <w:szCs w:val="21"/>
-          <w:bdr w:val="none" w:sz="0" w:space="0" w:color="auto" w:frame="1"/>
-          <w:lang w:val="es-ES"/>
-        </w:rPr>
-        <w:t>op</w:t>
+        <w:t>(op</w:t>
       </w:r>
       <w:r>
         <w:rPr>
@@ -5822,7 +5402,6 @@
         </w:rPr>
         <w:t>B</w:t>
       </w:r>
-      <w:proofErr w:type="spellEnd"/>
       <w:r>
         <w:rPr>
           <w:rFonts w:ascii="Arial" w:eastAsia="Times New Roman" w:hAnsi="Arial" w:cs="Arial"/>
@@ -5935,19 +5514,7 @@
           <w:lang w:val="es-ES"/>
         </w:rPr>
         <w:tab/>
-        <w:t>(</w:t>
-      </w:r>
-      <w:proofErr w:type="spellStart"/>
-      <w:r>
-        <w:rPr>
-          <w:rFonts w:ascii="Arial" w:eastAsia="Times New Roman" w:hAnsi="Arial" w:cs="Arial"/>
-          <w:color w:val="00B0F0"/>
-          <w:sz w:val="21"/>
-          <w:szCs w:val="21"/>
-          <w:bdr w:val="none" w:sz="0" w:space="0" w:color="auto" w:frame="1"/>
-          <w:lang w:val="es-ES"/>
-        </w:rPr>
-        <w:t>op</w:t>
+        <w:t>(op</w:t>
       </w:r>
       <w:r>
         <w:rPr>
@@ -5960,7 +5527,6 @@
         </w:rPr>
         <w:t>C</w:t>
       </w:r>
-      <w:proofErr w:type="spellEnd"/>
       <w:r>
         <w:rPr>
           <w:rFonts w:ascii="Arial" w:eastAsia="Times New Roman" w:hAnsi="Arial" w:cs="Arial"/>
@@ -6073,19 +5639,7 @@
           <w:lang w:val="es-ES"/>
         </w:rPr>
         <w:tab/>
-        <w:t>(</w:t>
-      </w:r>
-      <w:proofErr w:type="spellStart"/>
-      <w:r>
-        <w:rPr>
-          <w:rFonts w:ascii="Arial" w:eastAsia="Times New Roman" w:hAnsi="Arial" w:cs="Arial"/>
-          <w:color w:val="00B0F0"/>
-          <w:sz w:val="21"/>
-          <w:szCs w:val="21"/>
-          <w:bdr w:val="none" w:sz="0" w:space="0" w:color="auto" w:frame="1"/>
-          <w:lang w:val="es-ES"/>
-        </w:rPr>
-        <w:t>op</w:t>
+        <w:t>(op</w:t>
       </w:r>
       <w:r>
         <w:rPr>
@@ -6098,7 +5652,6 @@
         </w:rPr>
         <w:t>D</w:t>
       </w:r>
-      <w:proofErr w:type="spellEnd"/>
       <w:r>
         <w:rPr>
           <w:rFonts w:ascii="Arial" w:eastAsia="Times New Roman" w:hAnsi="Arial" w:cs="Arial"/>
@@ -6211,19 +5764,7 @@
           <w:lang w:val="es-ES"/>
         </w:rPr>
         <w:tab/>
-        <w:t>(</w:t>
-      </w:r>
-      <w:proofErr w:type="spellStart"/>
-      <w:r>
-        <w:rPr>
-          <w:rFonts w:ascii="Arial" w:eastAsia="Times New Roman" w:hAnsi="Arial" w:cs="Arial"/>
-          <w:color w:val="00B0F0"/>
-          <w:sz w:val="21"/>
-          <w:szCs w:val="21"/>
-          <w:bdr w:val="none" w:sz="0" w:space="0" w:color="auto" w:frame="1"/>
-          <w:lang w:val="es-ES"/>
-        </w:rPr>
-        <w:t>op</w:t>
+        <w:t>(op</w:t>
       </w:r>
       <w:r>
         <w:rPr>
@@ -6236,7 +5777,6 @@
         </w:rPr>
         <w:t>E</w:t>
       </w:r>
-      <w:proofErr w:type="spellEnd"/>
       <w:r>
         <w:rPr>
           <w:rFonts w:ascii="Arial" w:eastAsia="Times New Roman" w:hAnsi="Arial" w:cs="Arial"/>
@@ -6277,7 +5817,6 @@
         </w:rPr>
         <w:t xml:space="preserve">Tipo de Vehículo automóvil: motocicleta </w:t>
       </w:r>
-      <w:proofErr w:type="spellStart"/>
       <w:r>
         <w:rPr>
           <w:rFonts w:ascii="inherit" w:eastAsia="Times New Roman" w:hAnsi="inherit" w:cs="Arial"/>
@@ -6288,7 +5827,6 @@
         </w:rPr>
         <w:t>naked</w:t>
       </w:r>
-      <w:proofErr w:type="spellEnd"/>
     </w:p>
     <w:p>
       <w:pPr>
@@ -6351,31 +5889,7 @@
           <w:lang w:val="es-ES"/>
         </w:rPr>
         <w:tab/>
-        <w:t>(</w:t>
-      </w:r>
-      <w:proofErr w:type="spellStart"/>
-      <w:r>
-        <w:rPr>
-          <w:rFonts w:ascii="Arial" w:eastAsia="Times New Roman" w:hAnsi="Arial" w:cs="Arial"/>
-          <w:color w:val="00B0F0"/>
-          <w:sz w:val="21"/>
-          <w:szCs w:val="21"/>
-          <w:bdr w:val="none" w:sz="0" w:space="0" w:color="auto" w:frame="1"/>
-          <w:lang w:val="es-ES"/>
-        </w:rPr>
-        <w:t>opF</w:t>
-      </w:r>
-      <w:proofErr w:type="spellEnd"/>
-      <w:r>
-        <w:rPr>
-          <w:rFonts w:ascii="Arial" w:eastAsia="Times New Roman" w:hAnsi="Arial" w:cs="Arial"/>
-          <w:color w:val="00B0F0"/>
-          <w:sz w:val="21"/>
-          <w:szCs w:val="21"/>
-          <w:bdr w:val="none" w:sz="0" w:space="0" w:color="auto" w:frame="1"/>
-          <w:lang w:val="es-ES"/>
-        </w:rPr>
-        <w:t>) {</w:t>
+        <w:t>(opF) {</w:t>
       </w:r>
     </w:p>
     <w:p>
@@ -6478,31 +5992,7 @@
           <w:lang w:val="es-ES"/>
         </w:rPr>
         <w:tab/>
-        <w:t>(</w:t>
-      </w:r>
-      <w:proofErr w:type="spellStart"/>
-      <w:r>
-        <w:rPr>
-          <w:rFonts w:ascii="Arial" w:eastAsia="Times New Roman" w:hAnsi="Arial" w:cs="Arial"/>
-          <w:color w:val="00B0F0"/>
-          <w:sz w:val="21"/>
-          <w:szCs w:val="21"/>
-          <w:bdr w:val="none" w:sz="0" w:space="0" w:color="auto" w:frame="1"/>
-          <w:lang w:val="es-ES"/>
-        </w:rPr>
-        <w:t>opG</w:t>
-      </w:r>
-      <w:proofErr w:type="spellEnd"/>
-      <w:r>
-        <w:rPr>
-          <w:rFonts w:ascii="Arial" w:eastAsia="Times New Roman" w:hAnsi="Arial" w:cs="Arial"/>
-          <w:color w:val="00B0F0"/>
-          <w:sz w:val="21"/>
-          <w:szCs w:val="21"/>
-          <w:bdr w:val="none" w:sz="0" w:space="0" w:color="auto" w:frame="1"/>
-          <w:lang w:val="es-ES"/>
-        </w:rPr>
-        <w:t>) {</w:t>
+        <w:t>(opG) {</w:t>
       </w:r>
     </w:p>
     <w:p>
@@ -6678,31 +6168,7 @@
           <w:bdr w:val="none" w:sz="0" w:space="0" w:color="auto" w:frame="1"/>
           <w:lang w:val="es-ES"/>
         </w:rPr>
-        <w:t>(</w:t>
-      </w:r>
-      <w:proofErr w:type="spellStart"/>
-      <w:r>
-        <w:rPr>
-          <w:rFonts w:ascii="Arial" w:eastAsia="Times New Roman" w:hAnsi="Arial" w:cs="Arial"/>
-          <w:color w:val="00B0F0"/>
-          <w:sz w:val="21"/>
-          <w:szCs w:val="21"/>
-          <w:bdr w:val="none" w:sz="0" w:space="0" w:color="auto" w:frame="1"/>
-          <w:lang w:val="es-ES"/>
-        </w:rPr>
-        <w:t>opC</w:t>
-      </w:r>
-      <w:proofErr w:type="spellEnd"/>
-      <w:r>
-        <w:rPr>
-          <w:rFonts w:ascii="Arial" w:eastAsia="Times New Roman" w:hAnsi="Arial" w:cs="Arial"/>
-          <w:color w:val="00B0F0"/>
-          <w:sz w:val="21"/>
-          <w:szCs w:val="21"/>
-          <w:bdr w:val="none" w:sz="0" w:space="0" w:color="auto" w:frame="1"/>
-          <w:lang w:val="es-ES"/>
-        </w:rPr>
-        <w:t>) {</w:t>
+        <w:t>(opC) {</w:t>
       </w:r>
     </w:p>
     <w:p>
@@ -6804,31 +6270,7 @@
           <w:lang w:val="es-ES"/>
         </w:rPr>
         <w:tab/>
-        <w:t>(</w:t>
-      </w:r>
-      <w:proofErr w:type="spellStart"/>
-      <w:r>
-        <w:rPr>
-          <w:rFonts w:ascii="Arial" w:eastAsia="Times New Roman" w:hAnsi="Arial" w:cs="Arial"/>
-          <w:color w:val="00B0F0"/>
-          <w:sz w:val="21"/>
-          <w:szCs w:val="21"/>
-          <w:bdr w:val="none" w:sz="0" w:space="0" w:color="auto" w:frame="1"/>
-          <w:lang w:val="es-ES"/>
-        </w:rPr>
-        <w:t>opD</w:t>
-      </w:r>
-      <w:proofErr w:type="spellEnd"/>
-      <w:r>
-        <w:rPr>
-          <w:rFonts w:ascii="Arial" w:eastAsia="Times New Roman" w:hAnsi="Arial" w:cs="Arial"/>
-          <w:color w:val="00B0F0"/>
-          <w:sz w:val="21"/>
-          <w:szCs w:val="21"/>
-          <w:bdr w:val="none" w:sz="0" w:space="0" w:color="auto" w:frame="1"/>
-          <w:lang w:val="es-ES"/>
-        </w:rPr>
-        <w:t>) {</w:t>
+        <w:t>(opD) {</w:t>
       </w:r>
     </w:p>
     <w:p>
@@ -6876,31 +6318,7 @@
           <w:bdr w:val="none" w:sz="0" w:space="0" w:color="auto" w:frame="1"/>
           <w:lang w:val="es-ES"/>
         </w:rPr>
-        <w:t>_1}</w:t>
-      </w:r>
-      <w:proofErr w:type="spellStart"/>
-      <w:r>
-        <w:rPr>
-          <w:rFonts w:ascii="Arial" w:eastAsia="Times New Roman" w:hAnsi="Arial" w:cs="Arial"/>
-          <w:color w:val="00B0F0"/>
-          <w:sz w:val="21"/>
-          <w:szCs w:val="21"/>
-          <w:bdr w:val="none" w:sz="0" w:space="0" w:color="auto" w:frame="1"/>
-          <w:lang w:val="es-ES"/>
-        </w:rPr>
-        <w:t>select</w:t>
-      </w:r>
-      <w:proofErr w:type="spellEnd"/>
-      <w:r>
-        <w:rPr>
-          <w:rFonts w:ascii="Arial" w:eastAsia="Times New Roman" w:hAnsi="Arial" w:cs="Arial"/>
-          <w:color w:val="00B0F0"/>
-          <w:sz w:val="21"/>
-          <w:szCs w:val="21"/>
-          <w:bdr w:val="none" w:sz="0" w:space="0" w:color="auto" w:frame="1"/>
-          <w:lang w:val="es-ES"/>
-        </w:rPr>
-        <w:t xml:space="preserve"> {</w:t>
+        <w:t>_1}select {</w:t>
       </w:r>
     </w:p>
     <w:p>
@@ -6938,31 +6356,7 @@
           <w:lang w:val="es-ES"/>
         </w:rPr>
         <w:tab/>
-        <w:t>(</w:t>
-      </w:r>
-      <w:proofErr w:type="spellStart"/>
-      <w:r>
-        <w:rPr>
-          <w:rFonts w:ascii="Arial" w:eastAsia="Times New Roman" w:hAnsi="Arial" w:cs="Arial"/>
-          <w:color w:val="00B0F0"/>
-          <w:sz w:val="21"/>
-          <w:szCs w:val="21"/>
-          <w:bdr w:val="none" w:sz="0" w:space="0" w:color="auto" w:frame="1"/>
-          <w:lang w:val="es-ES"/>
-        </w:rPr>
-        <w:t>opA</w:t>
-      </w:r>
-      <w:proofErr w:type="spellEnd"/>
-      <w:r>
-        <w:rPr>
-          <w:rFonts w:ascii="Arial" w:eastAsia="Times New Roman" w:hAnsi="Arial" w:cs="Arial"/>
-          <w:color w:val="00B0F0"/>
-          <w:sz w:val="21"/>
-          <w:szCs w:val="21"/>
-          <w:bdr w:val="none" w:sz="0" w:space="0" w:color="auto" w:frame="1"/>
-          <w:lang w:val="es-ES"/>
-        </w:rPr>
-        <w:t>) {</w:t>
+        <w:t>(opA) {</w:t>
       </w:r>
     </w:p>
     <w:p>
@@ -7075,31 +6469,7 @@
           <w:lang w:val="es-ES"/>
         </w:rPr>
         <w:tab/>
-        <w:t>(</w:t>
-      </w:r>
-      <w:proofErr w:type="spellStart"/>
-      <w:r>
-        <w:rPr>
-          <w:rFonts w:ascii="Arial" w:eastAsia="Times New Roman" w:hAnsi="Arial" w:cs="Arial"/>
-          <w:color w:val="00B0F0"/>
-          <w:sz w:val="21"/>
-          <w:szCs w:val="21"/>
-          <w:bdr w:val="none" w:sz="0" w:space="0" w:color="auto" w:frame="1"/>
-          <w:lang w:val="es-ES"/>
-        </w:rPr>
-        <w:t>opB</w:t>
-      </w:r>
-      <w:proofErr w:type="spellEnd"/>
-      <w:r>
-        <w:rPr>
-          <w:rFonts w:ascii="Arial" w:eastAsia="Times New Roman" w:hAnsi="Arial" w:cs="Arial"/>
-          <w:color w:val="00B0F0"/>
-          <w:sz w:val="21"/>
-          <w:szCs w:val="21"/>
-          <w:bdr w:val="none" w:sz="0" w:space="0" w:color="auto" w:frame="1"/>
-          <w:lang w:val="es-ES"/>
-        </w:rPr>
-        <w:t>) {</w:t>
+        <w:t>(opB) {</w:t>
       </w:r>
     </w:p>
     <w:p>
@@ -7202,31 +6572,7 @@
           <w:lang w:val="es-ES"/>
         </w:rPr>
         <w:tab/>
-        <w:t>(</w:t>
-      </w:r>
-      <w:proofErr w:type="spellStart"/>
-      <w:r>
-        <w:rPr>
-          <w:rFonts w:ascii="Arial" w:eastAsia="Times New Roman" w:hAnsi="Arial" w:cs="Arial"/>
-          <w:color w:val="00B0F0"/>
-          <w:sz w:val="21"/>
-          <w:szCs w:val="21"/>
-          <w:bdr w:val="none" w:sz="0" w:space="0" w:color="auto" w:frame="1"/>
-          <w:lang w:val="es-ES"/>
-        </w:rPr>
-        <w:t>opC</w:t>
-      </w:r>
-      <w:proofErr w:type="spellEnd"/>
-      <w:r>
-        <w:rPr>
-          <w:rFonts w:ascii="Arial" w:eastAsia="Times New Roman" w:hAnsi="Arial" w:cs="Arial"/>
-          <w:color w:val="00B0F0"/>
-          <w:sz w:val="21"/>
-          <w:szCs w:val="21"/>
-          <w:bdr w:val="none" w:sz="0" w:space="0" w:color="auto" w:frame="1"/>
-          <w:lang w:val="es-ES"/>
-        </w:rPr>
-        <w:t>) {</w:t>
+        <w:t>(opC) {</w:t>
       </w:r>
     </w:p>
     <w:p>
@@ -7329,31 +6675,7 @@
           <w:lang w:val="es-ES"/>
         </w:rPr>
         <w:tab/>
-        <w:t>(</w:t>
-      </w:r>
-      <w:proofErr w:type="spellStart"/>
-      <w:r>
-        <w:rPr>
-          <w:rFonts w:ascii="Arial" w:eastAsia="Times New Roman" w:hAnsi="Arial" w:cs="Arial"/>
-          <w:color w:val="00B0F0"/>
-          <w:sz w:val="21"/>
-          <w:szCs w:val="21"/>
-          <w:bdr w:val="none" w:sz="0" w:space="0" w:color="auto" w:frame="1"/>
-          <w:lang w:val="es-ES"/>
-        </w:rPr>
-        <w:t>opD</w:t>
-      </w:r>
-      <w:proofErr w:type="spellEnd"/>
-      <w:r>
-        <w:rPr>
-          <w:rFonts w:ascii="Arial" w:eastAsia="Times New Roman" w:hAnsi="Arial" w:cs="Arial"/>
-          <w:color w:val="00B0F0"/>
-          <w:sz w:val="21"/>
-          <w:szCs w:val="21"/>
-          <w:bdr w:val="none" w:sz="0" w:space="0" w:color="auto" w:frame="1"/>
-          <w:lang w:val="es-ES"/>
-        </w:rPr>
-        <w:t>) {</w:t>
+        <w:t>(opD) {</w:t>
       </w:r>
     </w:p>
     <w:p>
@@ -7456,31 +6778,7 @@
           <w:lang w:val="es-ES"/>
         </w:rPr>
         <w:tab/>
-        <w:t>(</w:t>
-      </w:r>
-      <w:proofErr w:type="spellStart"/>
-      <w:r>
-        <w:rPr>
-          <w:rFonts w:ascii="Arial" w:eastAsia="Times New Roman" w:hAnsi="Arial" w:cs="Arial"/>
-          <w:color w:val="00B0F0"/>
-          <w:sz w:val="21"/>
-          <w:szCs w:val="21"/>
-          <w:bdr w:val="none" w:sz="0" w:space="0" w:color="auto" w:frame="1"/>
-          <w:lang w:val="es-ES"/>
-        </w:rPr>
-        <w:t>opE</w:t>
-      </w:r>
-      <w:proofErr w:type="spellEnd"/>
-      <w:r>
-        <w:rPr>
-          <w:rFonts w:ascii="Arial" w:eastAsia="Times New Roman" w:hAnsi="Arial" w:cs="Arial"/>
-          <w:color w:val="00B0F0"/>
-          <w:sz w:val="21"/>
-          <w:szCs w:val="21"/>
-          <w:bdr w:val="none" w:sz="0" w:space="0" w:color="auto" w:frame="1"/>
-          <w:lang w:val="es-ES"/>
-        </w:rPr>
-        <w:t>) {</w:t>
+        <w:t>(opE) {</w:t>
       </w:r>
     </w:p>
     <w:p>
@@ -7583,21 +6881,8 @@
           <w:lang w:val="es-ES"/>
         </w:rPr>
         <w:tab/>
-        <w:t>(</w:t>
-      </w:r>
-      <w:proofErr w:type="spellStart"/>
-      <w:r>
-        <w:rPr>
-          <w:rFonts w:ascii="Arial" w:eastAsia="Times New Roman" w:hAnsi="Arial" w:cs="Arial"/>
-          <w:color w:val="00B0F0"/>
-          <w:sz w:val="21"/>
-          <w:szCs w:val="21"/>
-          <w:bdr w:val="none" w:sz="0" w:space="0" w:color="auto" w:frame="1"/>
-          <w:lang w:val="es-ES"/>
-        </w:rPr>
-        <w:t>opF</w:t>
-      </w:r>
-      <w:proofErr w:type="spellEnd"/>
+        <w:t>(opF</w:t>
+      </w:r>
       <w:r>
         <w:rPr>
           <w:rFonts w:ascii="Arial" w:eastAsia="Times New Roman" w:hAnsi="Arial" w:cs="Arial"/>
@@ -7803,31 +7088,7 @@
           <w:lang w:val="es-ES"/>
         </w:rPr>
         <w:tab/>
-        <w:t>(</w:t>
-      </w:r>
-      <w:proofErr w:type="spellStart"/>
-      <w:r>
-        <w:rPr>
-          <w:rFonts w:ascii="Arial" w:eastAsia="Times New Roman" w:hAnsi="Arial" w:cs="Arial"/>
-          <w:color w:val="00B0F0"/>
-          <w:sz w:val="21"/>
-          <w:szCs w:val="21"/>
-          <w:bdr w:val="none" w:sz="0" w:space="0" w:color="auto" w:frame="1"/>
-          <w:lang w:val="es-ES"/>
-        </w:rPr>
-        <w:t>opE</w:t>
-      </w:r>
-      <w:proofErr w:type="spellEnd"/>
-      <w:r>
-        <w:rPr>
-          <w:rFonts w:ascii="Arial" w:eastAsia="Times New Roman" w:hAnsi="Arial" w:cs="Arial"/>
-          <w:color w:val="00B0F0"/>
-          <w:sz w:val="21"/>
-          <w:szCs w:val="21"/>
-          <w:bdr w:val="none" w:sz="0" w:space="0" w:color="auto" w:frame="1"/>
-          <w:lang w:val="es-ES"/>
-        </w:rPr>
-        <w:t>) {</w:t>
+        <w:t>(opE) {</w:t>
       </w:r>
     </w:p>
     <w:p>
@@ -7919,31 +7180,7 @@
           <w:lang w:val="es-ES"/>
         </w:rPr>
         <w:tab/>
-        <w:t>(</w:t>
-      </w:r>
-      <w:proofErr w:type="spellStart"/>
-      <w:r>
-        <w:rPr>
-          <w:rFonts w:ascii="Arial" w:eastAsia="Times New Roman" w:hAnsi="Arial" w:cs="Arial"/>
-          <w:color w:val="00B0F0"/>
-          <w:sz w:val="21"/>
-          <w:szCs w:val="21"/>
-          <w:bdr w:val="none" w:sz="0" w:space="0" w:color="auto" w:frame="1"/>
-          <w:lang w:val="es-ES"/>
-        </w:rPr>
-        <w:t>opF</w:t>
-      </w:r>
-      <w:proofErr w:type="spellEnd"/>
-      <w:r>
-        <w:rPr>
-          <w:rFonts w:ascii="Arial" w:eastAsia="Times New Roman" w:hAnsi="Arial" w:cs="Arial"/>
-          <w:color w:val="00B0F0"/>
-          <w:sz w:val="21"/>
-          <w:szCs w:val="21"/>
-          <w:bdr w:val="none" w:sz="0" w:space="0" w:color="auto" w:frame="1"/>
-          <w:lang w:val="es-ES"/>
-        </w:rPr>
-        <w:t>) {</w:t>
+        <w:t>(opF) {</w:t>
       </w:r>
     </w:p>
     <w:p>
@@ -8045,31 +7282,7 @@
           <w:lang w:val="es-ES"/>
         </w:rPr>
         <w:tab/>
-        <w:t>(</w:t>
-      </w:r>
-      <w:proofErr w:type="spellStart"/>
-      <w:r>
-        <w:rPr>
-          <w:rFonts w:ascii="Arial" w:eastAsia="Times New Roman" w:hAnsi="Arial" w:cs="Arial"/>
-          <w:color w:val="00B0F0"/>
-          <w:sz w:val="21"/>
-          <w:szCs w:val="21"/>
-          <w:bdr w:val="none" w:sz="0" w:space="0" w:color="auto" w:frame="1"/>
-          <w:lang w:val="es-ES"/>
-        </w:rPr>
-        <w:t>opG</w:t>
-      </w:r>
-      <w:proofErr w:type="spellEnd"/>
-      <w:r>
-        <w:rPr>
-          <w:rFonts w:ascii="Arial" w:eastAsia="Times New Roman" w:hAnsi="Arial" w:cs="Arial"/>
-          <w:color w:val="00B0F0"/>
-          <w:sz w:val="21"/>
-          <w:szCs w:val="21"/>
-          <w:bdr w:val="none" w:sz="0" w:space="0" w:color="auto" w:frame="1"/>
-          <w:lang w:val="es-ES"/>
-        </w:rPr>
-        <w:t>) {</w:t>
+        <w:t>(opG) {</w:t>
       </w:r>
     </w:p>
     <w:p>
@@ -8161,31 +7374,7 @@
           <w:lang w:val="es-ES"/>
         </w:rPr>
         <w:tab/>
-        <w:t>(</w:t>
-      </w:r>
-      <w:proofErr w:type="spellStart"/>
-      <w:r>
-        <w:rPr>
-          <w:rFonts w:ascii="Arial" w:eastAsia="Times New Roman" w:hAnsi="Arial" w:cs="Arial"/>
-          <w:color w:val="00B0F0"/>
-          <w:sz w:val="21"/>
-          <w:szCs w:val="21"/>
-          <w:bdr w:val="none" w:sz="0" w:space="0" w:color="auto" w:frame="1"/>
-          <w:lang w:val="es-ES"/>
-        </w:rPr>
-        <w:t>opH</w:t>
-      </w:r>
-      <w:proofErr w:type="spellEnd"/>
-      <w:r>
-        <w:rPr>
-          <w:rFonts w:ascii="Arial" w:eastAsia="Times New Roman" w:hAnsi="Arial" w:cs="Arial"/>
-          <w:color w:val="00B0F0"/>
-          <w:sz w:val="21"/>
-          <w:szCs w:val="21"/>
-          <w:bdr w:val="none" w:sz="0" w:space="0" w:color="auto" w:frame="1"/>
-          <w:lang w:val="es-ES"/>
-        </w:rPr>
-        <w:t>) {</w:t>
+        <w:t>(opH) {</w:t>
       </w:r>
     </w:p>
     <w:p>
@@ -8312,7 +7501,6 @@
           <w:szCs w:val="21"/>
         </w:rPr>
       </w:pPr>
-      <w:proofErr w:type="spellStart"/>
       <w:r>
         <w:rPr>
           <w:rFonts w:ascii="inherit" w:eastAsia="Times New Roman" w:hAnsi="inherit" w:cs="Arial"/>
@@ -8320,17 +7508,7 @@
           <w:sz w:val="21"/>
           <w:szCs w:val="21"/>
         </w:rPr>
-        <w:t>Marca</w:t>
-      </w:r>
-      <w:proofErr w:type="spellEnd"/>
-      <w:r>
-        <w:rPr>
-          <w:rFonts w:ascii="inherit" w:eastAsia="Times New Roman" w:hAnsi="inherit" w:cs="Arial"/>
-          <w:color w:val="343843"/>
-          <w:sz w:val="21"/>
-          <w:szCs w:val="21"/>
-        </w:rPr>
-        <w:t>: </w:t>
+        <w:t>Marca: </w:t>
       </w:r>
       <w:r>
         <w:rPr>
@@ -8369,7 +7547,6 @@
           <w:szCs w:val="21"/>
         </w:rPr>
       </w:pPr>
-      <w:proofErr w:type="spellStart"/>
       <w:r>
         <w:rPr>
           <w:rFonts w:ascii="inherit" w:eastAsia="Times New Roman" w:hAnsi="inherit" w:cs="Arial"/>
@@ -8377,17 +7554,7 @@
           <w:sz w:val="21"/>
           <w:szCs w:val="21"/>
         </w:rPr>
-        <w:t>Modelo</w:t>
-      </w:r>
-      <w:proofErr w:type="spellEnd"/>
-      <w:r>
-        <w:rPr>
-          <w:rFonts w:ascii="inherit" w:eastAsia="Times New Roman" w:hAnsi="inherit" w:cs="Arial"/>
-          <w:color w:val="343843"/>
-          <w:sz w:val="21"/>
-          <w:szCs w:val="21"/>
-        </w:rPr>
-        <w:t>:</w:t>
+        <w:t>Modelo:</w:t>
       </w:r>
       <w:r>
         <w:rPr>
@@ -8483,7 +7650,6 @@
           <w:szCs w:val="21"/>
         </w:rPr>
       </w:pPr>
-      <w:proofErr w:type="spellStart"/>
       <w:r>
         <w:rPr>
           <w:rFonts w:ascii="inherit" w:eastAsia="Times New Roman" w:hAnsi="inherit" w:cs="Arial"/>
@@ -8491,37 +7657,7 @@
           <w:sz w:val="21"/>
           <w:szCs w:val="21"/>
         </w:rPr>
-        <w:t>Kilometraje</w:t>
-      </w:r>
-      <w:proofErr w:type="spellEnd"/>
-      <w:r>
-        <w:rPr>
-          <w:rFonts w:ascii="inherit" w:eastAsia="Times New Roman" w:hAnsi="inherit" w:cs="Arial"/>
-          <w:color w:val="343843"/>
-          <w:sz w:val="21"/>
-          <w:szCs w:val="21"/>
-        </w:rPr>
-        <w:t xml:space="preserve"> </w:t>
-      </w:r>
-      <w:proofErr w:type="spellStart"/>
-      <w:r>
-        <w:rPr>
-          <w:rFonts w:ascii="inherit" w:eastAsia="Times New Roman" w:hAnsi="inherit" w:cs="Arial"/>
-          <w:color w:val="343843"/>
-          <w:sz w:val="21"/>
-          <w:szCs w:val="21"/>
-        </w:rPr>
-        <w:t>marcado</w:t>
-      </w:r>
-      <w:proofErr w:type="spellEnd"/>
-      <w:r>
-        <w:rPr>
-          <w:rFonts w:ascii="inherit" w:eastAsia="Times New Roman" w:hAnsi="inherit" w:cs="Arial"/>
-          <w:color w:val="343843"/>
-          <w:sz w:val="21"/>
-          <w:szCs w:val="21"/>
-        </w:rPr>
-        <w:t>: </w:t>
+        <w:t>Kilometraje marcado: </w:t>
       </w:r>
       <w:r>
         <w:rPr>
@@ -8569,7 +7705,6 @@
           <w:szCs w:val="21"/>
         </w:rPr>
       </w:pPr>
-      <w:proofErr w:type="spellStart"/>
       <w:r>
         <w:rPr>
           <w:rFonts w:ascii="inherit" w:eastAsia="Times New Roman" w:hAnsi="inherit" w:cs="Arial"/>
@@ -8577,17 +7712,7 @@
           <w:sz w:val="21"/>
           <w:szCs w:val="21"/>
         </w:rPr>
-        <w:t>Matrícula</w:t>
-      </w:r>
-      <w:proofErr w:type="spellEnd"/>
-      <w:r>
-        <w:rPr>
-          <w:rFonts w:ascii="inherit" w:eastAsia="Times New Roman" w:hAnsi="inherit" w:cs="Arial"/>
-          <w:color w:val="343843"/>
-          <w:sz w:val="21"/>
-          <w:szCs w:val="21"/>
-        </w:rPr>
-        <w:t>: </w:t>
+        <w:t>Matrícula: </w:t>
       </w:r>
       <w:r>
         <w:rPr>
@@ -8674,7 +7799,6 @@
           <w:szCs w:val="21"/>
         </w:rPr>
       </w:pPr>
-      <w:proofErr w:type="spellStart"/>
       <w:r>
         <w:rPr>
           <w:rFonts w:ascii="inherit" w:eastAsia="Times New Roman" w:hAnsi="inherit" w:cs="Arial"/>
@@ -8682,57 +7806,7 @@
           <w:sz w:val="21"/>
           <w:szCs w:val="21"/>
         </w:rPr>
-        <w:t>Características</w:t>
-      </w:r>
-      <w:proofErr w:type="spellEnd"/>
-      <w:r>
-        <w:rPr>
-          <w:rFonts w:ascii="inherit" w:eastAsia="Times New Roman" w:hAnsi="inherit" w:cs="Arial"/>
-          <w:color w:val="343843"/>
-          <w:sz w:val="21"/>
-          <w:szCs w:val="21"/>
-        </w:rPr>
-        <w:t xml:space="preserve"> del </w:t>
-      </w:r>
-      <w:proofErr w:type="spellStart"/>
-      <w:r>
-        <w:rPr>
-          <w:rFonts w:ascii="inherit" w:eastAsia="Times New Roman" w:hAnsi="inherit" w:cs="Arial"/>
-          <w:color w:val="343843"/>
-          <w:sz w:val="21"/>
-          <w:szCs w:val="21"/>
-        </w:rPr>
-        <w:t>Vehículo</w:t>
-      </w:r>
-      <w:proofErr w:type="spellEnd"/>
-      <w:r>
-        <w:rPr>
-          <w:rFonts w:ascii="inherit" w:eastAsia="Times New Roman" w:hAnsi="inherit" w:cs="Arial"/>
-          <w:color w:val="343843"/>
-          <w:sz w:val="21"/>
-          <w:szCs w:val="21"/>
-        </w:rPr>
-        <w:t xml:space="preserve"> </w:t>
-      </w:r>
-      <w:proofErr w:type="spellStart"/>
-      <w:r>
-        <w:rPr>
-          <w:rFonts w:ascii="inherit" w:eastAsia="Times New Roman" w:hAnsi="inherit" w:cs="Arial"/>
-          <w:color w:val="343843"/>
-          <w:sz w:val="21"/>
-          <w:szCs w:val="21"/>
-        </w:rPr>
-        <w:t>automóvil</w:t>
-      </w:r>
-      <w:proofErr w:type="spellEnd"/>
-      <w:r>
-        <w:rPr>
-          <w:rFonts w:ascii="inherit" w:eastAsia="Times New Roman" w:hAnsi="inherit" w:cs="Arial"/>
-          <w:color w:val="343843"/>
-          <w:sz w:val="21"/>
-          <w:szCs w:val="21"/>
-        </w:rPr>
-        <w:t>:</w:t>
+        <w:t>Características del Vehículo automóvil:</w:t>
       </w:r>
     </w:p>
     <w:p>
@@ -8824,7 +7898,6 @@
         </w:rPr>
         <w:t>}</w:t>
       </w:r>
-      <w:proofErr w:type="spellStart"/>
       <w:r>
         <w:rPr>
           <w:rFonts w:ascii="Arial" w:eastAsia="Times New Roman" w:hAnsi="Arial" w:cs="Arial"/>
@@ -8836,7 +7909,6 @@
         </w:rPr>
         <w:t>select</w:t>
       </w:r>
-      <w:proofErr w:type="spellEnd"/>
       <w:r>
         <w:rPr>
           <w:rFonts w:ascii="Arial" w:eastAsia="Times New Roman" w:hAnsi="Arial" w:cs="Arial"/>
@@ -8883,31 +7955,7 @@
           <w:lang w:val="es-ES"/>
         </w:rPr>
         <w:tab/>
-        <w:t>(</w:t>
-      </w:r>
-      <w:proofErr w:type="spellStart"/>
-      <w:r>
-        <w:rPr>
-          <w:rFonts w:ascii="Arial" w:eastAsia="Times New Roman" w:hAnsi="Arial" w:cs="Arial"/>
-          <w:color w:val="00B0F0"/>
-          <w:sz w:val="21"/>
-          <w:szCs w:val="21"/>
-          <w:bdr w:val="none" w:sz="0" w:space="0" w:color="auto" w:frame="1"/>
-          <w:lang w:val="es-ES"/>
-        </w:rPr>
-        <w:t>opA</w:t>
-      </w:r>
-      <w:proofErr w:type="spellEnd"/>
-      <w:r>
-        <w:rPr>
-          <w:rFonts w:ascii="Arial" w:eastAsia="Times New Roman" w:hAnsi="Arial" w:cs="Arial"/>
-          <w:color w:val="00B0F0"/>
-          <w:sz w:val="21"/>
-          <w:szCs w:val="21"/>
-          <w:bdr w:val="none" w:sz="0" w:space="0" w:color="auto" w:frame="1"/>
-          <w:lang w:val="es-ES"/>
-        </w:rPr>
-        <w:t>) {</w:t>
+        <w:t>(opA) {</w:t>
       </w:r>
     </w:p>
     <w:p>
@@ -8973,31 +8021,7 @@
           <w:bdr w:val="none" w:sz="0" w:space="0" w:color="auto" w:frame="1"/>
           <w:lang w:val="es-ES"/>
         </w:rPr>
-        <w:t>(</w:t>
-      </w:r>
-      <w:proofErr w:type="spellStart"/>
-      <w:r>
-        <w:rPr>
-          <w:rFonts w:ascii="Arial" w:eastAsia="Times New Roman" w:hAnsi="Arial" w:cs="Arial"/>
-          <w:color w:val="00B0F0"/>
-          <w:sz w:val="21"/>
-          <w:szCs w:val="21"/>
-          <w:bdr w:val="none" w:sz="0" w:space="0" w:color="auto" w:frame="1"/>
-          <w:lang w:val="es-ES"/>
-        </w:rPr>
-        <w:t>opB</w:t>
-      </w:r>
-      <w:proofErr w:type="spellEnd"/>
-      <w:r>
-        <w:rPr>
-          <w:rFonts w:ascii="Arial" w:eastAsia="Times New Roman" w:hAnsi="Arial" w:cs="Arial"/>
-          <w:color w:val="00B0F0"/>
-          <w:sz w:val="21"/>
-          <w:szCs w:val="21"/>
-          <w:bdr w:val="none" w:sz="0" w:space="0" w:color="auto" w:frame="1"/>
-          <w:lang w:val="es-ES"/>
-        </w:rPr>
-        <w:t>) {</w:t>
+        <w:t>(opB) {</w:t>
       </w:r>
     </w:p>
     <w:p>
@@ -9064,31 +8088,7 @@
           <w:lang w:val="es-ES"/>
         </w:rPr>
         <w:tab/>
-        <w:t>(</w:t>
-      </w:r>
-      <w:proofErr w:type="spellStart"/>
-      <w:r>
-        <w:rPr>
-          <w:rFonts w:ascii="Arial" w:eastAsia="Times New Roman" w:hAnsi="Arial" w:cs="Arial"/>
-          <w:color w:val="00B0F0"/>
-          <w:sz w:val="21"/>
-          <w:szCs w:val="21"/>
-          <w:bdr w:val="none" w:sz="0" w:space="0" w:color="auto" w:frame="1"/>
-          <w:lang w:val="es-ES"/>
-        </w:rPr>
-        <w:t>opC</w:t>
-      </w:r>
-      <w:proofErr w:type="spellEnd"/>
-      <w:r>
-        <w:rPr>
-          <w:rFonts w:ascii="Arial" w:eastAsia="Times New Roman" w:hAnsi="Arial" w:cs="Arial"/>
-          <w:color w:val="00B0F0"/>
-          <w:sz w:val="21"/>
-          <w:szCs w:val="21"/>
-          <w:bdr w:val="none" w:sz="0" w:space="0" w:color="auto" w:frame="1"/>
-          <w:lang w:val="es-ES"/>
-        </w:rPr>
-        <w:t>) {</w:t>
+        <w:t>(opC) {</w:t>
       </w:r>
     </w:p>
     <w:p>
@@ -9155,31 +8155,7 @@
           <w:lang w:val="es-ES"/>
         </w:rPr>
         <w:tab/>
-        <w:t>(</w:t>
-      </w:r>
-      <w:proofErr w:type="spellStart"/>
-      <w:r>
-        <w:rPr>
-          <w:rFonts w:ascii="Arial" w:eastAsia="Times New Roman" w:hAnsi="Arial" w:cs="Arial"/>
-          <w:color w:val="00B0F0"/>
-          <w:sz w:val="21"/>
-          <w:szCs w:val="21"/>
-          <w:bdr w:val="none" w:sz="0" w:space="0" w:color="auto" w:frame="1"/>
-          <w:lang w:val="es-ES"/>
-        </w:rPr>
-        <w:t>opD</w:t>
-      </w:r>
-      <w:proofErr w:type="spellEnd"/>
-      <w:r>
-        <w:rPr>
-          <w:rFonts w:ascii="Arial" w:eastAsia="Times New Roman" w:hAnsi="Arial" w:cs="Arial"/>
-          <w:color w:val="00B0F0"/>
-          <w:sz w:val="21"/>
-          <w:szCs w:val="21"/>
-          <w:bdr w:val="none" w:sz="0" w:space="0" w:color="auto" w:frame="1"/>
-          <w:lang w:val="es-ES"/>
-        </w:rPr>
-        <w:t>) {</w:t>
+        <w:t>(opD) {</w:t>
       </w:r>
     </w:p>
     <w:p>
@@ -9265,31 +8241,7 @@
           <w:lang w:val="es-ES"/>
         </w:rPr>
         <w:tab/>
-        <w:t>(</w:t>
-      </w:r>
-      <w:proofErr w:type="spellStart"/>
-      <w:r>
-        <w:rPr>
-          <w:rFonts w:ascii="Arial" w:eastAsia="Times New Roman" w:hAnsi="Arial" w:cs="Arial"/>
-          <w:color w:val="00B0F0"/>
-          <w:sz w:val="21"/>
-          <w:szCs w:val="21"/>
-          <w:bdr w:val="none" w:sz="0" w:space="0" w:color="auto" w:frame="1"/>
-          <w:lang w:val="es-ES"/>
-        </w:rPr>
-        <w:t>opE</w:t>
-      </w:r>
-      <w:proofErr w:type="spellEnd"/>
-      <w:r>
-        <w:rPr>
-          <w:rFonts w:ascii="Arial" w:eastAsia="Times New Roman" w:hAnsi="Arial" w:cs="Arial"/>
-          <w:color w:val="00B0F0"/>
-          <w:sz w:val="21"/>
-          <w:szCs w:val="21"/>
-          <w:bdr w:val="none" w:sz="0" w:space="0" w:color="auto" w:frame="1"/>
-          <w:lang w:val="es-ES"/>
-        </w:rPr>
-        <w:t>) {</w:t>
+        <w:t>(opE) {</w:t>
       </w:r>
     </w:p>
     <w:p>
@@ -9365,31 +8317,7 @@
           <w:lang w:val="es-ES"/>
         </w:rPr>
         <w:tab/>
-        <w:t>(</w:t>
-      </w:r>
-      <w:proofErr w:type="spellStart"/>
-      <w:r>
-        <w:rPr>
-          <w:rFonts w:ascii="Arial" w:eastAsia="Times New Roman" w:hAnsi="Arial" w:cs="Arial"/>
-          <w:color w:val="00B0F0"/>
-          <w:sz w:val="21"/>
-          <w:szCs w:val="21"/>
-          <w:bdr w:val="none" w:sz="0" w:space="0" w:color="auto" w:frame="1"/>
-          <w:lang w:val="es-ES"/>
-        </w:rPr>
-        <w:t>opF</w:t>
-      </w:r>
-      <w:proofErr w:type="spellEnd"/>
-      <w:r>
-        <w:rPr>
-          <w:rFonts w:ascii="Arial" w:eastAsia="Times New Roman" w:hAnsi="Arial" w:cs="Arial"/>
-          <w:color w:val="00B0F0"/>
-          <w:sz w:val="21"/>
-          <w:szCs w:val="21"/>
-          <w:bdr w:val="none" w:sz="0" w:space="0" w:color="auto" w:frame="1"/>
-          <w:lang w:val="es-ES"/>
-        </w:rPr>
-        <w:t>) {</w:t>
+        <w:t>(opF) {</w:t>
       </w:r>
     </w:p>
     <w:p>
@@ -9455,31 +8383,7 @@
           <w:lang w:val="es-ES"/>
         </w:rPr>
         <w:tab/>
-        <w:t>(</w:t>
-      </w:r>
-      <w:proofErr w:type="spellStart"/>
-      <w:r>
-        <w:rPr>
-          <w:rFonts w:ascii="Arial" w:eastAsia="Times New Roman" w:hAnsi="Arial" w:cs="Arial"/>
-          <w:color w:val="00B0F0"/>
-          <w:sz w:val="21"/>
-          <w:szCs w:val="21"/>
-          <w:bdr w:val="none" w:sz="0" w:space="0" w:color="auto" w:frame="1"/>
-          <w:lang w:val="es-ES"/>
-        </w:rPr>
-        <w:t>opG</w:t>
-      </w:r>
-      <w:proofErr w:type="spellEnd"/>
-      <w:r>
-        <w:rPr>
-          <w:rFonts w:ascii="Arial" w:eastAsia="Times New Roman" w:hAnsi="Arial" w:cs="Arial"/>
-          <w:color w:val="00B0F0"/>
-          <w:sz w:val="21"/>
-          <w:szCs w:val="21"/>
-          <w:bdr w:val="none" w:sz="0" w:space="0" w:color="auto" w:frame="1"/>
-          <w:lang w:val="es-ES"/>
-        </w:rPr>
-        <w:t>) {</w:t>
+        <w:t>(opG) {</w:t>
       </w:r>
     </w:p>
     <w:p>
@@ -9545,31 +8449,7 @@
           <w:lang w:val="es-ES"/>
         </w:rPr>
         <w:tab/>
-        <w:t>(</w:t>
-      </w:r>
-      <w:proofErr w:type="spellStart"/>
-      <w:r>
-        <w:rPr>
-          <w:rFonts w:ascii="Arial" w:eastAsia="Times New Roman" w:hAnsi="Arial" w:cs="Arial"/>
-          <w:color w:val="00B0F0"/>
-          <w:sz w:val="21"/>
-          <w:szCs w:val="21"/>
-          <w:bdr w:val="none" w:sz="0" w:space="0" w:color="auto" w:frame="1"/>
-          <w:lang w:val="es-ES"/>
-        </w:rPr>
-        <w:t>opH</w:t>
-      </w:r>
-      <w:proofErr w:type="spellEnd"/>
-      <w:r>
-        <w:rPr>
-          <w:rFonts w:ascii="Arial" w:eastAsia="Times New Roman" w:hAnsi="Arial" w:cs="Arial"/>
-          <w:color w:val="00B0F0"/>
-          <w:sz w:val="21"/>
-          <w:szCs w:val="21"/>
-          <w:bdr w:val="none" w:sz="0" w:space="0" w:color="auto" w:frame="1"/>
-          <w:lang w:val="es-ES"/>
-        </w:rPr>
-        <w:t>) {</w:t>
+        <w:t>(opH) {</w:t>
       </w:r>
     </w:p>
     <w:p>
@@ -9805,7 +8685,6 @@
         </w:rPr>
         <w:t>}</w:t>
       </w:r>
-      <w:proofErr w:type="spellStart"/>
       <w:r>
         <w:rPr>
           <w:rFonts w:ascii="Arial" w:eastAsia="Times New Roman" w:hAnsi="Arial" w:cs="Arial"/>
@@ -9817,7 +8696,17 @@
         </w:rPr>
         <w:t>select</w:t>
       </w:r>
-      <w:proofErr w:type="spellEnd"/>
+      <w:r>
+        <w:rPr>
+          <w:rFonts w:ascii="Arial" w:eastAsia="Times New Roman" w:hAnsi="Arial" w:cs="Arial"/>
+          <w:color w:val="00B0F0"/>
+          <w:sz w:val="21"/>
+          <w:szCs w:val="21"/>
+          <w:bdr w:val="none" w:sz="0" w:space="0" w:color="auto" w:frame="1"/>
+          <w:lang w:val="es-ES"/>
+        </w:rPr>
+        <w:t xml:space="preserve"> *eliminado</w:t>
+      </w:r>
       <w:r>
         <w:rPr>
           <w:rFonts w:ascii="Arial" w:eastAsia="Times New Roman" w:hAnsi="Arial" w:cs="Arial"/>
@@ -9838,28 +8727,6 @@
           <w:bdr w:val="none" w:sz="0" w:space="0" w:color="auto" w:frame="1"/>
           <w:lang w:val="es-ES"/>
         </w:rPr>
-        <w:t>*eliminado</w:t>
-      </w:r>
-      <w:r>
-        <w:rPr>
-          <w:rFonts w:ascii="Arial" w:eastAsia="Times New Roman" w:hAnsi="Arial" w:cs="Arial"/>
-          <w:color w:val="00B0F0"/>
-          <w:sz w:val="21"/>
-          <w:szCs w:val="21"/>
-          <w:bdr w:val="none" w:sz="0" w:space="0" w:color="auto" w:frame="1"/>
-          <w:lang w:val="es-ES"/>
-        </w:rPr>
-        <w:t xml:space="preserve"> </w:t>
-      </w:r>
-      <w:r>
-        <w:rPr>
-          <w:rFonts w:ascii="Arial" w:eastAsia="Times New Roman" w:hAnsi="Arial" w:cs="Arial"/>
-          <w:color w:val="00B0F0"/>
-          <w:sz w:val="21"/>
-          <w:szCs w:val="21"/>
-          <w:bdr w:val="none" w:sz="0" w:space="0" w:color="auto" w:frame="1"/>
-          <w:lang w:val="es-ES"/>
-        </w:rPr>
         <w:t>{</w:t>
       </w:r>
     </w:p>
@@ -9886,31 +8753,7 @@
           <w:lang w:val="es-ES"/>
         </w:rPr>
         <w:tab/>
-        <w:t>(</w:t>
-      </w:r>
-      <w:proofErr w:type="spellStart"/>
-      <w:r>
-        <w:rPr>
-          <w:rFonts w:ascii="Arial" w:eastAsia="Times New Roman" w:hAnsi="Arial" w:cs="Arial"/>
-          <w:color w:val="00B0F0"/>
-          <w:sz w:val="21"/>
-          <w:szCs w:val="21"/>
-          <w:bdr w:val="none" w:sz="0" w:space="0" w:color="auto" w:frame="1"/>
-          <w:lang w:val="es-ES"/>
-        </w:rPr>
-        <w:t>opA</w:t>
-      </w:r>
-      <w:proofErr w:type="spellEnd"/>
-      <w:r>
-        <w:rPr>
-          <w:rFonts w:ascii="Arial" w:eastAsia="Times New Roman" w:hAnsi="Arial" w:cs="Arial"/>
-          <w:color w:val="00B0F0"/>
-          <w:sz w:val="21"/>
-          <w:szCs w:val="21"/>
-          <w:bdr w:val="none" w:sz="0" w:space="0" w:color="auto" w:frame="1"/>
-          <w:lang w:val="es-ES"/>
-        </w:rPr>
-        <w:t>) {</w:t>
+        <w:t>(opA) {</w:t>
       </w:r>
     </w:p>
     <w:p>
@@ -9976,31 +8819,7 @@
           <w:bdr w:val="none" w:sz="0" w:space="0" w:color="auto" w:frame="1"/>
           <w:lang w:val="es-ES"/>
         </w:rPr>
-        <w:t>(</w:t>
-      </w:r>
-      <w:proofErr w:type="spellStart"/>
-      <w:r>
-        <w:rPr>
-          <w:rFonts w:ascii="Arial" w:eastAsia="Times New Roman" w:hAnsi="Arial" w:cs="Arial"/>
-          <w:color w:val="00B0F0"/>
-          <w:sz w:val="21"/>
-          <w:szCs w:val="21"/>
-          <w:bdr w:val="none" w:sz="0" w:space="0" w:color="auto" w:frame="1"/>
-          <w:lang w:val="es-ES"/>
-        </w:rPr>
-        <w:t>opB</w:t>
-      </w:r>
-      <w:proofErr w:type="spellEnd"/>
-      <w:r>
-        <w:rPr>
-          <w:rFonts w:ascii="Arial" w:eastAsia="Times New Roman" w:hAnsi="Arial" w:cs="Arial"/>
-          <w:color w:val="00B0F0"/>
-          <w:sz w:val="21"/>
-          <w:szCs w:val="21"/>
-          <w:bdr w:val="none" w:sz="0" w:space="0" w:color="auto" w:frame="1"/>
-          <w:lang w:val="es-ES"/>
-        </w:rPr>
-        <w:t>) {</w:t>
+        <w:t>(opB) {</w:t>
       </w:r>
     </w:p>
     <w:p>
@@ -10067,31 +8886,7 @@
           <w:lang w:val="es-ES"/>
         </w:rPr>
         <w:tab/>
-        <w:t>(</w:t>
-      </w:r>
-      <w:proofErr w:type="spellStart"/>
-      <w:r>
-        <w:rPr>
-          <w:rFonts w:ascii="Arial" w:eastAsia="Times New Roman" w:hAnsi="Arial" w:cs="Arial"/>
-          <w:color w:val="00B0F0"/>
-          <w:sz w:val="21"/>
-          <w:szCs w:val="21"/>
-          <w:bdr w:val="none" w:sz="0" w:space="0" w:color="auto" w:frame="1"/>
-          <w:lang w:val="es-ES"/>
-        </w:rPr>
-        <w:t>opC</w:t>
-      </w:r>
-      <w:proofErr w:type="spellEnd"/>
-      <w:r>
-        <w:rPr>
-          <w:rFonts w:ascii="Arial" w:eastAsia="Times New Roman" w:hAnsi="Arial" w:cs="Arial"/>
-          <w:color w:val="00B0F0"/>
-          <w:sz w:val="21"/>
-          <w:szCs w:val="21"/>
-          <w:bdr w:val="none" w:sz="0" w:space="0" w:color="auto" w:frame="1"/>
-          <w:lang w:val="es-ES"/>
-        </w:rPr>
-        <w:t>) {</w:t>
+        <w:t>(opC) {</w:t>
       </w:r>
     </w:p>
     <w:p>
@@ -10158,31 +8953,7 @@
           <w:lang w:val="es-ES"/>
         </w:rPr>
         <w:tab/>
-        <w:t>(</w:t>
-      </w:r>
-      <w:proofErr w:type="spellStart"/>
-      <w:r>
-        <w:rPr>
-          <w:rFonts w:ascii="Arial" w:eastAsia="Times New Roman" w:hAnsi="Arial" w:cs="Arial"/>
-          <w:color w:val="00B0F0"/>
-          <w:sz w:val="21"/>
-          <w:szCs w:val="21"/>
-          <w:bdr w:val="none" w:sz="0" w:space="0" w:color="auto" w:frame="1"/>
-          <w:lang w:val="es-ES"/>
-        </w:rPr>
-        <w:t>opD</w:t>
-      </w:r>
-      <w:proofErr w:type="spellEnd"/>
-      <w:r>
-        <w:rPr>
-          <w:rFonts w:ascii="Arial" w:eastAsia="Times New Roman" w:hAnsi="Arial" w:cs="Arial"/>
-          <w:color w:val="00B0F0"/>
-          <w:sz w:val="21"/>
-          <w:szCs w:val="21"/>
-          <w:bdr w:val="none" w:sz="0" w:space="0" w:color="auto" w:frame="1"/>
-          <w:lang w:val="es-ES"/>
-        </w:rPr>
-        <w:t>) {</w:t>
+        <w:t>(opD) {</w:t>
       </w:r>
     </w:p>
     <w:p>
@@ -10258,31 +9029,7 @@
           <w:lang w:val="es-ES"/>
         </w:rPr>
         <w:tab/>
-        <w:t>(</w:t>
-      </w:r>
-      <w:proofErr w:type="spellStart"/>
-      <w:r>
-        <w:rPr>
-          <w:rFonts w:ascii="Arial" w:eastAsia="Times New Roman" w:hAnsi="Arial" w:cs="Arial"/>
-          <w:color w:val="00B0F0"/>
-          <w:sz w:val="21"/>
-          <w:szCs w:val="21"/>
-          <w:bdr w:val="none" w:sz="0" w:space="0" w:color="auto" w:frame="1"/>
-          <w:lang w:val="es-ES"/>
-        </w:rPr>
-        <w:t>opE</w:t>
-      </w:r>
-      <w:proofErr w:type="spellEnd"/>
-      <w:r>
-        <w:rPr>
-          <w:rFonts w:ascii="Arial" w:eastAsia="Times New Roman" w:hAnsi="Arial" w:cs="Arial"/>
-          <w:color w:val="00B0F0"/>
-          <w:sz w:val="21"/>
-          <w:szCs w:val="21"/>
-          <w:bdr w:val="none" w:sz="0" w:space="0" w:color="auto" w:frame="1"/>
-          <w:lang w:val="es-ES"/>
-        </w:rPr>
-        <w:t>) {</w:t>
+        <w:t>(opE) {</w:t>
       </w:r>
     </w:p>
     <w:p>
@@ -10358,31 +9105,7 @@
           <w:lang w:val="es-ES"/>
         </w:rPr>
         <w:tab/>
-        <w:t>(</w:t>
-      </w:r>
-      <w:proofErr w:type="spellStart"/>
-      <w:r>
-        <w:rPr>
-          <w:rFonts w:ascii="Arial" w:eastAsia="Times New Roman" w:hAnsi="Arial" w:cs="Arial"/>
-          <w:color w:val="00B0F0"/>
-          <w:sz w:val="21"/>
-          <w:szCs w:val="21"/>
-          <w:bdr w:val="none" w:sz="0" w:space="0" w:color="auto" w:frame="1"/>
-          <w:lang w:val="es-ES"/>
-        </w:rPr>
-        <w:t>opF</w:t>
-      </w:r>
-      <w:proofErr w:type="spellEnd"/>
-      <w:r>
-        <w:rPr>
-          <w:rFonts w:ascii="Arial" w:eastAsia="Times New Roman" w:hAnsi="Arial" w:cs="Arial"/>
-          <w:color w:val="00B0F0"/>
-          <w:sz w:val="21"/>
-          <w:szCs w:val="21"/>
-          <w:bdr w:val="none" w:sz="0" w:space="0" w:color="auto" w:frame="1"/>
-          <w:lang w:val="es-ES"/>
-        </w:rPr>
-        <w:t>) {</w:t>
+        <w:t>(opF) {</w:t>
       </w:r>
     </w:p>
     <w:p>
@@ -10458,31 +9181,7 @@
           <w:lang w:val="es-ES"/>
         </w:rPr>
         <w:tab/>
-        <w:t>(</w:t>
-      </w:r>
-      <w:proofErr w:type="spellStart"/>
-      <w:r>
-        <w:rPr>
-          <w:rFonts w:ascii="Arial" w:eastAsia="Times New Roman" w:hAnsi="Arial" w:cs="Arial"/>
-          <w:color w:val="00B0F0"/>
-          <w:sz w:val="21"/>
-          <w:szCs w:val="21"/>
-          <w:bdr w:val="none" w:sz="0" w:space="0" w:color="auto" w:frame="1"/>
-          <w:lang w:val="es-ES"/>
-        </w:rPr>
-        <w:t>opG</w:t>
-      </w:r>
-      <w:proofErr w:type="spellEnd"/>
-      <w:r>
-        <w:rPr>
-          <w:rFonts w:ascii="Arial" w:eastAsia="Times New Roman" w:hAnsi="Arial" w:cs="Arial"/>
-          <w:color w:val="00B0F0"/>
-          <w:sz w:val="21"/>
-          <w:szCs w:val="21"/>
-          <w:bdr w:val="none" w:sz="0" w:space="0" w:color="auto" w:frame="1"/>
-          <w:lang w:val="es-ES"/>
-        </w:rPr>
-        <w:t>) {</w:t>
+        <w:t>(opG) {</w:t>
       </w:r>
     </w:p>
     <w:p>
@@ -10548,31 +9247,7 @@
           <w:lang w:val="es-ES"/>
         </w:rPr>
         <w:tab/>
-        <w:t>(</w:t>
-      </w:r>
-      <w:proofErr w:type="spellStart"/>
-      <w:r>
-        <w:rPr>
-          <w:rFonts w:ascii="Arial" w:eastAsia="Times New Roman" w:hAnsi="Arial" w:cs="Arial"/>
-          <w:color w:val="00B0F0"/>
-          <w:sz w:val="21"/>
-          <w:szCs w:val="21"/>
-          <w:bdr w:val="none" w:sz="0" w:space="0" w:color="auto" w:frame="1"/>
-          <w:lang w:val="es-ES"/>
-        </w:rPr>
-        <w:t>opH</w:t>
-      </w:r>
-      <w:proofErr w:type="spellEnd"/>
-      <w:r>
-        <w:rPr>
-          <w:rFonts w:ascii="Arial" w:eastAsia="Times New Roman" w:hAnsi="Arial" w:cs="Arial"/>
-          <w:color w:val="00B0F0"/>
-          <w:sz w:val="21"/>
-          <w:szCs w:val="21"/>
-          <w:bdr w:val="none" w:sz="0" w:space="0" w:color="auto" w:frame="1"/>
-          <w:lang w:val="es-ES"/>
-        </w:rPr>
-        <w:t>) {</w:t>
+        <w:t>(opH) {</w:t>
       </w:r>
     </w:p>
     <w:p>
@@ -10787,29 +9462,16 @@
         </w:rPr>
         <w:t>}</w:t>
       </w:r>
-      <w:proofErr w:type="spellStart"/>
-      <w:r>
-        <w:rPr>
-          <w:rFonts w:ascii="Arial" w:eastAsia="Times New Roman" w:hAnsi="Arial" w:cs="Arial"/>
-          <w:color w:val="00B0F0"/>
-          <w:sz w:val="21"/>
-          <w:szCs w:val="21"/>
-          <w:bdr w:val="none" w:sz="0" w:space="0" w:color="auto" w:frame="1"/>
-          <w:lang w:val="es-ES"/>
-        </w:rPr>
-        <w:t>select</w:t>
-      </w:r>
-      <w:proofErr w:type="spellEnd"/>
-      <w:r>
-        <w:rPr>
-          <w:rFonts w:ascii="Arial" w:eastAsia="Times New Roman" w:hAnsi="Arial" w:cs="Arial"/>
-          <w:color w:val="00B0F0"/>
-          <w:sz w:val="21"/>
-          <w:szCs w:val="21"/>
-          <w:bdr w:val="none" w:sz="0" w:space="0" w:color="auto" w:frame="1"/>
-          <w:lang w:val="es-ES"/>
-        </w:rPr>
-        <w:t xml:space="preserve"> {</w:t>
+      <w:r>
+        <w:rPr>
+          <w:rFonts w:ascii="Arial" w:eastAsia="Times New Roman" w:hAnsi="Arial" w:cs="Arial"/>
+          <w:color w:val="00B0F0"/>
+          <w:sz w:val="21"/>
+          <w:szCs w:val="21"/>
+          <w:bdr w:val="none" w:sz="0" w:space="0" w:color="auto" w:frame="1"/>
+          <w:lang w:val="es-ES"/>
+        </w:rPr>
+        <w:t>select {</w:t>
       </w:r>
     </w:p>
     <w:p>
@@ -10835,67 +9497,209 @@
           <w:lang w:val="es-ES"/>
         </w:rPr>
         <w:tab/>
+        <w:t>(opA) {</w:t>
+      </w:r>
+    </w:p>
+    <w:p>
+      <w:pPr>
+        <w:spacing w:after="0" w:line="288" w:lineRule="atLeast"/>
+        <w:textAlignment w:val="baseline"/>
+        <w:rPr>
+          <w:rFonts w:ascii="Arial" w:eastAsia="Times New Roman" w:hAnsi="Arial" w:cs="Arial"/>
+          <w:color w:val="00B0F0"/>
+          <w:sz w:val="21"/>
+          <w:szCs w:val="21"/>
+          <w:bdr w:val="none" w:sz="0" w:space="0" w:color="auto" w:frame="1"/>
+          <w:lang w:val="es-ES"/>
+        </w:rPr>
+      </w:pPr>
+      <w:r>
+        <w:rPr>
+          <w:rFonts w:ascii="Arial" w:eastAsia="Times New Roman" w:hAnsi="Arial" w:cs="Arial"/>
+          <w:color w:val="00B0F0"/>
+          <w:sz w:val="21"/>
+          <w:szCs w:val="21"/>
+          <w:bdr w:val="none" w:sz="0" w:space="0" w:color="auto" w:frame="1"/>
+          <w:lang w:val="es-ES"/>
+        </w:rPr>
+        <w:tab/>
+      </w:r>
+      <w:r>
+        <w:rPr>
+          <w:rFonts w:ascii="Arial" w:eastAsia="Times New Roman" w:hAnsi="Arial" w:cs="Arial"/>
+          <w:color w:val="00B0F0"/>
+          <w:sz w:val="21"/>
+          <w:szCs w:val="21"/>
+          <w:bdr w:val="none" w:sz="0" w:space="0" w:color="auto" w:frame="1"/>
+          <w:lang w:val="es-ES"/>
+        </w:rPr>
+        <w:tab/>
+      </w:r>
+      <w:r>
+        <w:rPr>
+          <w:rFonts w:ascii="Arial" w:eastAsia="Times New Roman" w:hAnsi="Arial" w:cs="Arial"/>
+          <w:color w:val="000000" w:themeColor="text1"/>
+          <w:sz w:val="21"/>
+          <w:szCs w:val="21"/>
+          <w:bdr w:val="none" w:sz="0" w:space="0" w:color="auto" w:frame="1"/>
+          <w:lang w:val="es-ES"/>
+        </w:rPr>
+        <w:t>Perfecto estado de conservación, como nuevo.</w:t>
+      </w:r>
+    </w:p>
+    <w:p>
+      <w:pPr>
+        <w:spacing w:after="0" w:line="288" w:lineRule="atLeast"/>
+        <w:ind w:left="720"/>
+        <w:textAlignment w:val="baseline"/>
+        <w:rPr>
+          <w:rFonts w:ascii="Arial" w:eastAsia="Times New Roman" w:hAnsi="Arial" w:cs="Arial"/>
+          <w:color w:val="00B0F0"/>
+          <w:sz w:val="21"/>
+          <w:szCs w:val="21"/>
+          <w:bdr w:val="none" w:sz="0" w:space="0" w:color="auto" w:frame="1"/>
+          <w:lang w:val="es-ES"/>
+        </w:rPr>
+      </w:pPr>
+      <w:r>
+        <w:rPr>
+          <w:rFonts w:ascii="Arial" w:eastAsia="Times New Roman" w:hAnsi="Arial" w:cs="Arial"/>
+          <w:color w:val="00B0F0"/>
+          <w:sz w:val="21"/>
+          <w:szCs w:val="21"/>
+          <w:bdr w:val="none" w:sz="0" w:space="0" w:color="auto" w:frame="1"/>
+          <w:lang w:val="es-ES"/>
+        </w:rPr>
+        <w:t>}</w:t>
+      </w:r>
+    </w:p>
+    <w:p>
+      <w:pPr>
+        <w:spacing w:after="0" w:line="288" w:lineRule="atLeast"/>
+        <w:ind w:firstLine="720"/>
+        <w:textAlignment w:val="baseline"/>
+        <w:rPr>
+          <w:rFonts w:ascii="Arial" w:eastAsia="Times New Roman" w:hAnsi="Arial" w:cs="Arial"/>
+          <w:color w:val="00B0F0"/>
+          <w:sz w:val="21"/>
+          <w:szCs w:val="21"/>
+          <w:bdr w:val="none" w:sz="0" w:space="0" w:color="auto" w:frame="1"/>
+          <w:lang w:val="es-ES"/>
+        </w:rPr>
+      </w:pPr>
+      <w:r>
+        <w:rPr>
+          <w:rFonts w:ascii="Arial" w:eastAsia="Times New Roman" w:hAnsi="Arial" w:cs="Arial"/>
+          <w:color w:val="00B0F0"/>
+          <w:sz w:val="21"/>
+          <w:szCs w:val="21"/>
+          <w:bdr w:val="none" w:sz="0" w:space="0" w:color="auto" w:frame="1"/>
+          <w:lang w:val="es-ES"/>
+        </w:rPr>
+        <w:t>(opB) {</w:t>
+      </w:r>
+    </w:p>
+    <w:p>
+      <w:pPr>
+        <w:spacing w:after="0" w:line="288" w:lineRule="atLeast"/>
+        <w:ind w:left="720" w:firstLine="720"/>
+        <w:textAlignment w:val="baseline"/>
+        <w:rPr>
+          <w:rFonts w:ascii="Arial" w:eastAsia="Times New Roman" w:hAnsi="Arial" w:cs="Arial"/>
+          <w:color w:val="000000" w:themeColor="text1"/>
+          <w:sz w:val="21"/>
+          <w:szCs w:val="21"/>
+          <w:bdr w:val="none" w:sz="0" w:space="0" w:color="auto" w:frame="1"/>
+          <w:lang w:val="es-ES"/>
+        </w:rPr>
+      </w:pPr>
+      <w:r>
+        <w:rPr>
+          <w:rFonts w:ascii="Arial" w:eastAsia="Times New Roman" w:hAnsi="Arial" w:cs="Arial"/>
+          <w:color w:val="000000" w:themeColor="text1"/>
+          <w:sz w:val="21"/>
+          <w:szCs w:val="21"/>
+          <w:bdr w:val="none" w:sz="0" w:space="0" w:color="auto" w:frame="1"/>
+          <w:lang w:val="es-ES"/>
+        </w:rPr>
+        <w:t>Buen estado de conservación, con el desgaste propio a la antigüedad del vehículo.</w:t>
+      </w:r>
+      <w:r>
+        <w:rPr>
+          <w:rFonts w:ascii="Arial" w:eastAsia="Times New Roman" w:hAnsi="Arial" w:cs="Arial"/>
+          <w:color w:val="000000" w:themeColor="text1"/>
+          <w:sz w:val="21"/>
+          <w:szCs w:val="21"/>
+          <w:bdr w:val="none" w:sz="0" w:space="0" w:color="auto" w:frame="1"/>
+          <w:lang w:val="es-ES"/>
+        </w:rPr>
+        <w:t xml:space="preserve"> </w:t>
+      </w:r>
+      <w:r>
+        <w:rPr>
+          <w:rFonts w:ascii="Arial" w:eastAsia="Times New Roman" w:hAnsi="Arial" w:cs="Arial"/>
+          <w:color w:val="00B0F0"/>
+          <w:sz w:val="21"/>
+          <w:szCs w:val="21"/>
+          <w:bdr w:val="none" w:sz="0" w:space="0" w:color="auto" w:frame="1"/>
+          <w:lang w:val="es-ES"/>
+        </w:rPr>
+        <w:t>{</w:t>
+      </w:r>
+      <w:r>
+        <w:rPr>
+          <w:rFonts w:ascii="Arial" w:eastAsia="Times New Roman" w:hAnsi="Arial" w:cs="Arial"/>
+          <w:color w:val="00B0F0"/>
+          <w:sz w:val="21"/>
+          <w:szCs w:val="21"/>
+          <w:bdr w:val="none" w:sz="0" w:space="0" w:color="auto" w:frame="1"/>
+          <w:lang w:val="es-ES"/>
+        </w:rPr>
+        <w:t>if</w:t>
+      </w:r>
+      <w:r>
+        <w:rPr>
+          <w:rFonts w:ascii="Arial" w:eastAsia="Times New Roman" w:hAnsi="Arial" w:cs="Arial"/>
+          <w:color w:val="00B0F0"/>
+          <w:sz w:val="21"/>
+          <w:szCs w:val="21"/>
+          <w:bdr w:val="none" w:sz="0" w:space="0" w:color="auto" w:frame="1"/>
+          <w:lang w:val="es-ES"/>
+        </w:rPr>
+        <w:t>}</w:t>
+      </w:r>
+      <w:r>
+        <w:rPr>
+          <w:rFonts w:ascii="Arial" w:eastAsia="Times New Roman" w:hAnsi="Arial" w:cs="Arial"/>
+          <w:color w:val="00B0F0"/>
+          <w:sz w:val="21"/>
+          <w:szCs w:val="21"/>
+          <w:bdr w:val="none" w:sz="0" w:space="0" w:color="auto" w:frame="1"/>
+          <w:lang w:val="es-ES"/>
+        </w:rPr>
         <w:t>(</w:t>
       </w:r>
-      <w:proofErr w:type="spellStart"/>
-      <w:r>
-        <w:rPr>
-          <w:rFonts w:ascii="Arial" w:eastAsia="Times New Roman" w:hAnsi="Arial" w:cs="Arial"/>
-          <w:color w:val="00B0F0"/>
-          <w:sz w:val="21"/>
-          <w:szCs w:val="21"/>
-          <w:bdr w:val="none" w:sz="0" w:space="0" w:color="auto" w:frame="1"/>
-          <w:lang w:val="es-ES"/>
-        </w:rPr>
-        <w:t>opA</w:t>
-      </w:r>
-      <w:proofErr w:type="spellEnd"/>
-      <w:r>
-        <w:rPr>
-          <w:rFonts w:ascii="Arial" w:eastAsia="Times New Roman" w:hAnsi="Arial" w:cs="Arial"/>
-          <w:color w:val="00B0F0"/>
-          <w:sz w:val="21"/>
-          <w:szCs w:val="21"/>
-          <w:bdr w:val="none" w:sz="0" w:space="0" w:color="auto" w:frame="1"/>
-          <w:lang w:val="es-ES"/>
-        </w:rPr>
-        <w:t>) {</w:t>
-      </w:r>
-    </w:p>
-    <w:p>
-      <w:pPr>
-        <w:spacing w:after="0" w:line="288" w:lineRule="atLeast"/>
-        <w:textAlignment w:val="baseline"/>
-        <w:rPr>
-          <w:rFonts w:ascii="Arial" w:eastAsia="Times New Roman" w:hAnsi="Arial" w:cs="Arial"/>
-          <w:color w:val="00B0F0"/>
-          <w:sz w:val="21"/>
-          <w:szCs w:val="21"/>
-          <w:bdr w:val="none" w:sz="0" w:space="0" w:color="auto" w:frame="1"/>
-          <w:lang w:val="es-ES"/>
-        </w:rPr>
-      </w:pPr>
-      <w:r>
-        <w:rPr>
-          <w:rFonts w:ascii="Arial" w:eastAsia="Times New Roman" w:hAnsi="Arial" w:cs="Arial"/>
-          <w:color w:val="00B0F0"/>
-          <w:sz w:val="21"/>
-          <w:szCs w:val="21"/>
-          <w:bdr w:val="none" w:sz="0" w:space="0" w:color="auto" w:frame="1"/>
-          <w:lang w:val="es-ES"/>
-        </w:rPr>
-        <w:tab/>
-      </w:r>
-      <w:r>
-        <w:rPr>
-          <w:rFonts w:ascii="Arial" w:eastAsia="Times New Roman" w:hAnsi="Arial" w:cs="Arial"/>
-          <w:color w:val="00B0F0"/>
-          <w:sz w:val="21"/>
-          <w:szCs w:val="21"/>
-          <w:bdr w:val="none" w:sz="0" w:space="0" w:color="auto" w:frame="1"/>
-          <w:lang w:val="es-ES"/>
-        </w:rPr>
-        <w:tab/>
+      <w:r>
+        <w:rPr>
+          <w:rFonts w:ascii="Arial" w:eastAsia="Times New Roman" w:hAnsi="Arial" w:cs="Arial"/>
+          <w:color w:val="00B0F0"/>
+          <w:sz w:val="21"/>
+          <w:szCs w:val="21"/>
+          <w:bdr w:val="none" w:sz="0" w:space="0" w:color="auto" w:frame="1"/>
+          <w:lang w:val="es-ES"/>
+        </w:rPr>
+        <w:t>16_opB_1</w:t>
+      </w:r>
+      <w:r>
+        <w:rPr>
+          <w:rFonts w:ascii="Arial" w:eastAsia="Times New Roman" w:hAnsi="Arial" w:cs="Arial"/>
+          <w:color w:val="00B0F0"/>
+          <w:sz w:val="21"/>
+          <w:szCs w:val="21"/>
+          <w:bdr w:val="none" w:sz="0" w:space="0" w:color="auto" w:frame="1"/>
+          <w:lang w:val="es-ES"/>
+        </w:rPr>
+        <w:t xml:space="preserve">.isNotEmpty) { </w:t>
       </w:r>
       <w:r>
         <w:rPr>
@@ -10904,366 +9708,18 @@
           <w:sz w:val="21"/>
           <w:szCs w:val="21"/>
           <w:bdr w:val="none" w:sz="0" w:space="0" w:color="auto" w:frame="1"/>
-          <w:lang w:val="es-ES"/>
-        </w:rPr>
-        <w:t>Perfecto estado de conservación, como nuevo.</w:t>
-      </w:r>
-      <w:bookmarkStart w:id="0" w:name="_GoBack"/>
-      <w:bookmarkEnd w:id="0"/>
-    </w:p>
-    <w:p>
-      <w:pPr>
-        <w:spacing w:after="0" w:line="288" w:lineRule="atLeast"/>
-        <w:ind w:left="720"/>
-        <w:textAlignment w:val="baseline"/>
-        <w:rPr>
-          <w:rFonts w:ascii="Arial" w:eastAsia="Times New Roman" w:hAnsi="Arial" w:cs="Arial"/>
-          <w:color w:val="00B0F0"/>
-          <w:sz w:val="21"/>
-          <w:szCs w:val="21"/>
-          <w:bdr w:val="none" w:sz="0" w:space="0" w:color="auto" w:frame="1"/>
-          <w:lang w:val="es-ES"/>
-        </w:rPr>
-      </w:pPr>
-      <w:r>
-        <w:rPr>
-          <w:rFonts w:ascii="Arial" w:eastAsia="Times New Roman" w:hAnsi="Arial" w:cs="Arial"/>
-          <w:color w:val="00B0F0"/>
-          <w:sz w:val="21"/>
-          <w:szCs w:val="21"/>
-          <w:bdr w:val="none" w:sz="0" w:space="0" w:color="auto" w:frame="1"/>
-          <w:lang w:val="es-ES"/>
-        </w:rPr>
-        <w:t>}</w:t>
-      </w:r>
-    </w:p>
-    <w:p>
-      <w:pPr>
-        <w:spacing w:after="0" w:line="288" w:lineRule="atLeast"/>
-        <w:ind w:firstLine="720"/>
-        <w:textAlignment w:val="baseline"/>
-        <w:rPr>
-          <w:rFonts w:ascii="Arial" w:eastAsia="Times New Roman" w:hAnsi="Arial" w:cs="Arial"/>
-          <w:color w:val="00B0F0"/>
-          <w:sz w:val="21"/>
-          <w:szCs w:val="21"/>
-          <w:bdr w:val="none" w:sz="0" w:space="0" w:color="auto" w:frame="1"/>
-          <w:lang w:val="es-ES"/>
-        </w:rPr>
-      </w:pPr>
-      <w:r>
-        <w:rPr>
-          <w:rFonts w:ascii="Arial" w:eastAsia="Times New Roman" w:hAnsi="Arial" w:cs="Arial"/>
-          <w:color w:val="00B0F0"/>
-          <w:sz w:val="21"/>
-          <w:szCs w:val="21"/>
-          <w:bdr w:val="none" w:sz="0" w:space="0" w:color="auto" w:frame="1"/>
-          <w:lang w:val="es-ES"/>
-        </w:rPr>
-        <w:t>(</w:t>
-      </w:r>
-      <w:proofErr w:type="spellStart"/>
-      <w:r>
-        <w:rPr>
-          <w:rFonts w:ascii="Arial" w:eastAsia="Times New Roman" w:hAnsi="Arial" w:cs="Arial"/>
-          <w:color w:val="00B0F0"/>
-          <w:sz w:val="21"/>
-          <w:szCs w:val="21"/>
-          <w:bdr w:val="none" w:sz="0" w:space="0" w:color="auto" w:frame="1"/>
-          <w:lang w:val="es-ES"/>
-        </w:rPr>
-        <w:t>opB</w:t>
-      </w:r>
-      <w:proofErr w:type="spellEnd"/>
-      <w:r>
-        <w:rPr>
-          <w:rFonts w:ascii="Arial" w:eastAsia="Times New Roman" w:hAnsi="Arial" w:cs="Arial"/>
-          <w:color w:val="00B0F0"/>
-          <w:sz w:val="21"/>
-          <w:szCs w:val="21"/>
-          <w:bdr w:val="none" w:sz="0" w:space="0" w:color="auto" w:frame="1"/>
-          <w:lang w:val="es-ES"/>
-        </w:rPr>
-        <w:t>) {</w:t>
-      </w:r>
-    </w:p>
-    <w:p>
-      <w:pPr>
-        <w:spacing w:after="0" w:line="288" w:lineRule="atLeast"/>
-        <w:ind w:left="720" w:firstLine="720"/>
-        <w:textAlignment w:val="baseline"/>
+        </w:rPr>
+        <w:t xml:space="preserve">{{ </w:t>
+      </w:r>
+      <w:r>
         <w:rPr>
           <w:rFonts w:ascii="Arial" w:eastAsia="Times New Roman" w:hAnsi="Arial" w:cs="Arial"/>
           <w:color w:val="000000" w:themeColor="text1"/>
           <w:sz w:val="21"/>
           <w:szCs w:val="21"/>
           <w:bdr w:val="none" w:sz="0" w:space="0" w:color="auto" w:frame="1"/>
-          <w:lang w:val="es-ES"/>
-        </w:rPr>
-      </w:pPr>
-      <w:r>
-        <w:rPr>
-          <w:rFonts w:ascii="Arial" w:eastAsia="Times New Roman" w:hAnsi="Arial" w:cs="Arial"/>
-          <w:color w:val="000000" w:themeColor="text1"/>
-          <w:sz w:val="21"/>
-          <w:szCs w:val="21"/>
-          <w:bdr w:val="none" w:sz="0" w:space="0" w:color="auto" w:frame="1"/>
-          <w:lang w:val="es-ES"/>
-        </w:rPr>
-        <w:t>Buen estado de conservación, con el desgaste propio a la antigüedad del vehículo.</w:t>
-      </w:r>
-      <w:r>
-        <w:rPr>
-          <w:rFonts w:ascii="Arial" w:eastAsia="Times New Roman" w:hAnsi="Arial" w:cs="Arial"/>
-          <w:color w:val="000000" w:themeColor="text1"/>
-          <w:sz w:val="21"/>
-          <w:szCs w:val="21"/>
-          <w:bdr w:val="none" w:sz="0" w:space="0" w:color="auto" w:frame="1"/>
-          <w:lang w:val="es-ES"/>
-        </w:rPr>
-        <w:t xml:space="preserve"> </w:t>
-      </w:r>
-      <w:r>
-        <w:rPr>
-          <w:rFonts w:ascii="Arial" w:eastAsia="Times New Roman" w:hAnsi="Arial" w:cs="Arial"/>
-          <w:color w:val="00B0F0"/>
-          <w:sz w:val="21"/>
-          <w:szCs w:val="21"/>
-          <w:bdr w:val="none" w:sz="0" w:space="0" w:color="auto" w:frame="1"/>
-          <w:lang w:val="es-ES"/>
-        </w:rPr>
-        <w:t>{</w:t>
-      </w:r>
-      <w:proofErr w:type="spellStart"/>
-      <w:r>
-        <w:rPr>
-          <w:rFonts w:ascii="Arial" w:eastAsia="Times New Roman" w:hAnsi="Arial" w:cs="Arial"/>
-          <w:color w:val="00B0F0"/>
-          <w:sz w:val="21"/>
-          <w:szCs w:val="21"/>
-          <w:bdr w:val="none" w:sz="0" w:space="0" w:color="auto" w:frame="1"/>
-          <w:lang w:val="es-ES"/>
-        </w:rPr>
-        <w:t>if</w:t>
-      </w:r>
-      <w:proofErr w:type="spellEnd"/>
-      <w:r>
-        <w:rPr>
-          <w:rFonts w:ascii="Arial" w:eastAsia="Times New Roman" w:hAnsi="Arial" w:cs="Arial"/>
-          <w:color w:val="00B0F0"/>
-          <w:sz w:val="21"/>
-          <w:szCs w:val="21"/>
-          <w:bdr w:val="none" w:sz="0" w:space="0" w:color="auto" w:frame="1"/>
-          <w:lang w:val="es-ES"/>
-        </w:rPr>
-        <w:t>}</w:t>
-      </w:r>
-      <w:r>
-        <w:rPr>
-          <w:rFonts w:ascii="Arial" w:eastAsia="Times New Roman" w:hAnsi="Arial" w:cs="Arial"/>
-          <w:color w:val="00B0F0"/>
-          <w:sz w:val="21"/>
-          <w:szCs w:val="21"/>
-          <w:bdr w:val="none" w:sz="0" w:space="0" w:color="auto" w:frame="1"/>
-          <w:lang w:val="es-ES"/>
-        </w:rPr>
-        <w:t>(</w:t>
-      </w:r>
-      <w:r>
-        <w:rPr>
-          <w:rFonts w:ascii="Arial" w:eastAsia="Times New Roman" w:hAnsi="Arial" w:cs="Arial"/>
-          <w:color w:val="00B0F0"/>
-          <w:sz w:val="21"/>
-          <w:szCs w:val="21"/>
-          <w:bdr w:val="none" w:sz="0" w:space="0" w:color="auto" w:frame="1"/>
-          <w:lang w:val="es-ES"/>
-        </w:rPr>
-        <w:t>16_opB_1</w:t>
-      </w:r>
-      <w:r>
-        <w:rPr>
-          <w:rFonts w:ascii="Arial" w:eastAsia="Times New Roman" w:hAnsi="Arial" w:cs="Arial"/>
-          <w:color w:val="00B0F0"/>
-          <w:sz w:val="21"/>
-          <w:szCs w:val="21"/>
-          <w:bdr w:val="none" w:sz="0" w:space="0" w:color="auto" w:frame="1"/>
-          <w:lang w:val="es-ES"/>
-        </w:rPr>
-        <w:t xml:space="preserve">.isNotEmpty) { </w:t>
-      </w:r>
-      <w:r>
-        <w:rPr>
-          <w:rFonts w:ascii="Arial" w:eastAsia="Times New Roman" w:hAnsi="Arial" w:cs="Arial"/>
-          <w:color w:val="000000" w:themeColor="text1"/>
-          <w:sz w:val="21"/>
-          <w:szCs w:val="21"/>
-          <w:bdr w:val="none" w:sz="0" w:space="0" w:color="auto" w:frame="1"/>
-        </w:rPr>
-        <w:t xml:space="preserve">{{ </w:t>
-      </w:r>
-      <w:r>
-        <w:rPr>
-          <w:rFonts w:ascii="Arial" w:eastAsia="Times New Roman" w:hAnsi="Arial" w:cs="Arial"/>
-          <w:color w:val="000000" w:themeColor="text1"/>
-          <w:sz w:val="21"/>
-          <w:szCs w:val="21"/>
-          <w:bdr w:val="none" w:sz="0" w:space="0" w:color="auto" w:frame="1"/>
-        </w:rPr>
-        <w:t xml:space="preserve">Los </w:t>
-      </w:r>
-      <w:proofErr w:type="spellStart"/>
-      <w:r>
-        <w:rPr>
-          <w:rFonts w:ascii="Arial" w:eastAsia="Times New Roman" w:hAnsi="Arial" w:cs="Arial"/>
-          <w:color w:val="000000" w:themeColor="text1"/>
-          <w:sz w:val="21"/>
-          <w:szCs w:val="21"/>
-          <w:bdr w:val="none" w:sz="0" w:space="0" w:color="auto" w:frame="1"/>
-        </w:rPr>
-        <w:t>desperfectos</w:t>
-      </w:r>
-      <w:proofErr w:type="spellEnd"/>
-      <w:r>
-        <w:rPr>
-          <w:rFonts w:ascii="Arial" w:eastAsia="Times New Roman" w:hAnsi="Arial" w:cs="Arial"/>
-          <w:color w:val="000000" w:themeColor="text1"/>
-          <w:sz w:val="21"/>
-          <w:szCs w:val="21"/>
-          <w:bdr w:val="none" w:sz="0" w:space="0" w:color="auto" w:frame="1"/>
-        </w:rPr>
-        <w:t xml:space="preserve"> y/o </w:t>
-      </w:r>
-      <w:proofErr w:type="spellStart"/>
-      <w:r>
-        <w:rPr>
-          <w:rFonts w:ascii="Arial" w:eastAsia="Times New Roman" w:hAnsi="Arial" w:cs="Arial"/>
-          <w:color w:val="000000" w:themeColor="text1"/>
-          <w:sz w:val="21"/>
-          <w:szCs w:val="21"/>
-          <w:bdr w:val="none" w:sz="0" w:space="0" w:color="auto" w:frame="1"/>
-        </w:rPr>
-        <w:t>golpes</w:t>
-      </w:r>
-      <w:proofErr w:type="spellEnd"/>
-      <w:r>
-        <w:rPr>
-          <w:rFonts w:ascii="Arial" w:eastAsia="Times New Roman" w:hAnsi="Arial" w:cs="Arial"/>
-          <w:color w:val="000000" w:themeColor="text1"/>
-          <w:sz w:val="21"/>
-          <w:szCs w:val="21"/>
-          <w:bdr w:val="none" w:sz="0" w:space="0" w:color="auto" w:frame="1"/>
-        </w:rPr>
-        <w:t xml:space="preserve"> </w:t>
-      </w:r>
-      <w:proofErr w:type="spellStart"/>
-      <w:r>
-        <w:rPr>
-          <w:rFonts w:ascii="Arial" w:eastAsia="Times New Roman" w:hAnsi="Arial" w:cs="Arial"/>
-          <w:color w:val="000000" w:themeColor="text1"/>
-          <w:sz w:val="21"/>
-          <w:szCs w:val="21"/>
-          <w:bdr w:val="none" w:sz="0" w:space="0" w:color="auto" w:frame="1"/>
-        </w:rPr>
-        <w:t>visibles</w:t>
-      </w:r>
-      <w:proofErr w:type="spellEnd"/>
-      <w:r>
-        <w:rPr>
-          <w:rFonts w:ascii="Arial" w:eastAsia="Times New Roman" w:hAnsi="Arial" w:cs="Arial"/>
-          <w:color w:val="000000" w:themeColor="text1"/>
-          <w:sz w:val="21"/>
-          <w:szCs w:val="21"/>
-          <w:bdr w:val="none" w:sz="0" w:space="0" w:color="auto" w:frame="1"/>
-        </w:rPr>
-        <w:t xml:space="preserve"> </w:t>
-      </w:r>
-      <w:proofErr w:type="spellStart"/>
-      <w:r>
-        <w:rPr>
-          <w:rFonts w:ascii="Arial" w:eastAsia="Times New Roman" w:hAnsi="Arial" w:cs="Arial"/>
-          <w:color w:val="000000" w:themeColor="text1"/>
-          <w:sz w:val="21"/>
-          <w:szCs w:val="21"/>
-          <w:bdr w:val="none" w:sz="0" w:space="0" w:color="auto" w:frame="1"/>
-        </w:rPr>
-        <w:t>que</w:t>
-      </w:r>
-      <w:proofErr w:type="spellEnd"/>
-      <w:r>
-        <w:rPr>
-          <w:rFonts w:ascii="Arial" w:eastAsia="Times New Roman" w:hAnsi="Arial" w:cs="Arial"/>
-          <w:color w:val="000000" w:themeColor="text1"/>
-          <w:sz w:val="21"/>
-          <w:szCs w:val="21"/>
-          <w:bdr w:val="none" w:sz="0" w:space="0" w:color="auto" w:frame="1"/>
-        </w:rPr>
-        <w:t xml:space="preserve"> </w:t>
-      </w:r>
-      <w:proofErr w:type="spellStart"/>
-      <w:r>
-        <w:rPr>
-          <w:rFonts w:ascii="Arial" w:eastAsia="Times New Roman" w:hAnsi="Arial" w:cs="Arial"/>
-          <w:color w:val="000000" w:themeColor="text1"/>
-          <w:sz w:val="21"/>
-          <w:szCs w:val="21"/>
-          <w:bdr w:val="none" w:sz="0" w:space="0" w:color="auto" w:frame="1"/>
-        </w:rPr>
-        <w:t>tiene</w:t>
-      </w:r>
-      <w:proofErr w:type="spellEnd"/>
-      <w:r>
-        <w:rPr>
-          <w:rFonts w:ascii="Arial" w:eastAsia="Times New Roman" w:hAnsi="Arial" w:cs="Arial"/>
-          <w:color w:val="000000" w:themeColor="text1"/>
-          <w:sz w:val="21"/>
-          <w:szCs w:val="21"/>
-          <w:bdr w:val="none" w:sz="0" w:space="0" w:color="auto" w:frame="1"/>
-        </w:rPr>
-        <w:t xml:space="preserve"> el </w:t>
-      </w:r>
-      <w:proofErr w:type="spellStart"/>
-      <w:r>
-        <w:rPr>
-          <w:rFonts w:ascii="Arial" w:eastAsia="Times New Roman" w:hAnsi="Arial" w:cs="Arial"/>
-          <w:color w:val="000000" w:themeColor="text1"/>
-          <w:sz w:val="21"/>
-          <w:szCs w:val="21"/>
-          <w:bdr w:val="none" w:sz="0" w:space="0" w:color="auto" w:frame="1"/>
-        </w:rPr>
-        <w:t>Vehículo</w:t>
-      </w:r>
-      <w:proofErr w:type="spellEnd"/>
-      <w:r>
-        <w:rPr>
-          <w:rFonts w:ascii="Arial" w:eastAsia="Times New Roman" w:hAnsi="Arial" w:cs="Arial"/>
-          <w:color w:val="000000" w:themeColor="text1"/>
-          <w:sz w:val="21"/>
-          <w:szCs w:val="21"/>
-          <w:bdr w:val="none" w:sz="0" w:space="0" w:color="auto" w:frame="1"/>
-        </w:rPr>
-        <w:t xml:space="preserve"> son los </w:t>
-      </w:r>
-      <w:proofErr w:type="spellStart"/>
-      <w:r>
-        <w:rPr>
-          <w:rFonts w:ascii="Arial" w:eastAsia="Times New Roman" w:hAnsi="Arial" w:cs="Arial"/>
-          <w:color w:val="000000" w:themeColor="text1"/>
-          <w:sz w:val="21"/>
-          <w:szCs w:val="21"/>
-          <w:bdr w:val="none" w:sz="0" w:space="0" w:color="auto" w:frame="1"/>
-        </w:rPr>
-        <w:t>siguientes</w:t>
-      </w:r>
-      <w:proofErr w:type="spellEnd"/>
-      <w:r>
-        <w:rPr>
-          <w:rFonts w:ascii="Arial" w:eastAsia="Times New Roman" w:hAnsi="Arial" w:cs="Arial"/>
-          <w:color w:val="000000" w:themeColor="text1"/>
-          <w:sz w:val="21"/>
-          <w:szCs w:val="21"/>
-          <w:bdr w:val="none" w:sz="0" w:space="0" w:color="auto" w:frame="1"/>
-        </w:rPr>
-        <w:t>:</w:t>
+        </w:rPr>
+        <w:t>Los desperfectos y/o golpes visibles que tiene el Vehículo son los siguientes:</w:t>
       </w:r>
       <w:r>
         <w:rPr>
@@ -11347,31 +9803,7 @@
           <w:lang w:val="es-ES"/>
         </w:rPr>
         <w:tab/>
-        <w:t>(</w:t>
-      </w:r>
-      <w:proofErr w:type="spellStart"/>
-      <w:r>
-        <w:rPr>
-          <w:rFonts w:ascii="Arial" w:eastAsia="Times New Roman" w:hAnsi="Arial" w:cs="Arial"/>
-          <w:color w:val="00B0F0"/>
-          <w:sz w:val="21"/>
-          <w:szCs w:val="21"/>
-          <w:bdr w:val="none" w:sz="0" w:space="0" w:color="auto" w:frame="1"/>
-          <w:lang w:val="es-ES"/>
-        </w:rPr>
-        <w:t>opC</w:t>
-      </w:r>
-      <w:proofErr w:type="spellEnd"/>
-      <w:r>
-        <w:rPr>
-          <w:rFonts w:ascii="Arial" w:eastAsia="Times New Roman" w:hAnsi="Arial" w:cs="Arial"/>
-          <w:color w:val="00B0F0"/>
-          <w:sz w:val="21"/>
-          <w:szCs w:val="21"/>
-          <w:bdr w:val="none" w:sz="0" w:space="0" w:color="auto" w:frame="1"/>
-          <w:lang w:val="es-ES"/>
-        </w:rPr>
-        <w:t>) {</w:t>
+        <w:t>(opC) {</w:t>
       </w:r>
     </w:p>
     <w:p>
@@ -11442,7 +9874,6 @@
         </w:rPr>
         <w:t>{</w:t>
       </w:r>
-      <w:proofErr w:type="spellStart"/>
       <w:r>
         <w:rPr>
           <w:rFonts w:ascii="Arial" w:eastAsia="Times New Roman" w:hAnsi="Arial" w:cs="Arial"/>
@@ -11454,7 +9885,6 @@
         </w:rPr>
         <w:t>if</w:t>
       </w:r>
-      <w:proofErr w:type="spellEnd"/>
       <w:r>
         <w:rPr>
           <w:rFonts w:ascii="Arial" w:eastAsia="Times New Roman" w:hAnsi="Arial" w:cs="Arial"/>
@@ -11517,161 +9947,7 @@
           <w:szCs w:val="21"/>
           <w:bdr w:val="none" w:sz="0" w:space="0" w:color="auto" w:frame="1"/>
         </w:rPr>
-        <w:t xml:space="preserve">Los </w:t>
-      </w:r>
-      <w:proofErr w:type="spellStart"/>
-      <w:r>
-        <w:rPr>
-          <w:rFonts w:ascii="Arial" w:eastAsia="Times New Roman" w:hAnsi="Arial" w:cs="Arial"/>
-          <w:color w:val="000000" w:themeColor="text1"/>
-          <w:sz w:val="21"/>
-          <w:szCs w:val="21"/>
-          <w:bdr w:val="none" w:sz="0" w:space="0" w:color="auto" w:frame="1"/>
-        </w:rPr>
-        <w:t>desperfectos</w:t>
-      </w:r>
-      <w:proofErr w:type="spellEnd"/>
-      <w:r>
-        <w:rPr>
-          <w:rFonts w:ascii="Arial" w:eastAsia="Times New Roman" w:hAnsi="Arial" w:cs="Arial"/>
-          <w:color w:val="000000" w:themeColor="text1"/>
-          <w:sz w:val="21"/>
-          <w:szCs w:val="21"/>
-          <w:bdr w:val="none" w:sz="0" w:space="0" w:color="auto" w:frame="1"/>
-        </w:rPr>
-        <w:t xml:space="preserve"> y/o </w:t>
-      </w:r>
-      <w:proofErr w:type="spellStart"/>
-      <w:r>
-        <w:rPr>
-          <w:rFonts w:ascii="Arial" w:eastAsia="Times New Roman" w:hAnsi="Arial" w:cs="Arial"/>
-          <w:color w:val="000000" w:themeColor="text1"/>
-          <w:sz w:val="21"/>
-          <w:szCs w:val="21"/>
-          <w:bdr w:val="none" w:sz="0" w:space="0" w:color="auto" w:frame="1"/>
-        </w:rPr>
-        <w:t>golpes</w:t>
-      </w:r>
-      <w:proofErr w:type="spellEnd"/>
-      <w:r>
-        <w:rPr>
-          <w:rFonts w:ascii="Arial" w:eastAsia="Times New Roman" w:hAnsi="Arial" w:cs="Arial"/>
-          <w:color w:val="000000" w:themeColor="text1"/>
-          <w:sz w:val="21"/>
-          <w:szCs w:val="21"/>
-          <w:bdr w:val="none" w:sz="0" w:space="0" w:color="auto" w:frame="1"/>
-        </w:rPr>
-        <w:t xml:space="preserve"> </w:t>
-      </w:r>
-      <w:proofErr w:type="spellStart"/>
-      <w:r>
-        <w:rPr>
-          <w:rFonts w:ascii="Arial" w:eastAsia="Times New Roman" w:hAnsi="Arial" w:cs="Arial"/>
-          <w:color w:val="000000" w:themeColor="text1"/>
-          <w:sz w:val="21"/>
-          <w:szCs w:val="21"/>
-          <w:bdr w:val="none" w:sz="0" w:space="0" w:color="auto" w:frame="1"/>
-        </w:rPr>
-        <w:t>visibles</w:t>
-      </w:r>
-      <w:proofErr w:type="spellEnd"/>
-      <w:r>
-        <w:rPr>
-          <w:rFonts w:ascii="Arial" w:eastAsia="Times New Roman" w:hAnsi="Arial" w:cs="Arial"/>
-          <w:color w:val="000000" w:themeColor="text1"/>
-          <w:sz w:val="21"/>
-          <w:szCs w:val="21"/>
-          <w:bdr w:val="none" w:sz="0" w:space="0" w:color="auto" w:frame="1"/>
-        </w:rPr>
-        <w:t xml:space="preserve"> </w:t>
-      </w:r>
-      <w:proofErr w:type="spellStart"/>
-      <w:r>
-        <w:rPr>
-          <w:rFonts w:ascii="Arial" w:eastAsia="Times New Roman" w:hAnsi="Arial" w:cs="Arial"/>
-          <w:color w:val="000000" w:themeColor="text1"/>
-          <w:sz w:val="21"/>
-          <w:szCs w:val="21"/>
-          <w:bdr w:val="none" w:sz="0" w:space="0" w:color="auto" w:frame="1"/>
-        </w:rPr>
-        <w:t>que</w:t>
-      </w:r>
-      <w:proofErr w:type="spellEnd"/>
-      <w:r>
-        <w:rPr>
-          <w:rFonts w:ascii="Arial" w:eastAsia="Times New Roman" w:hAnsi="Arial" w:cs="Arial"/>
-          <w:color w:val="000000" w:themeColor="text1"/>
-          <w:sz w:val="21"/>
-          <w:szCs w:val="21"/>
-          <w:bdr w:val="none" w:sz="0" w:space="0" w:color="auto" w:frame="1"/>
-        </w:rPr>
-        <w:t xml:space="preserve"> </w:t>
-      </w:r>
-      <w:proofErr w:type="spellStart"/>
-      <w:r>
-        <w:rPr>
-          <w:rFonts w:ascii="Arial" w:eastAsia="Times New Roman" w:hAnsi="Arial" w:cs="Arial"/>
-          <w:color w:val="000000" w:themeColor="text1"/>
-          <w:sz w:val="21"/>
-          <w:szCs w:val="21"/>
-          <w:bdr w:val="none" w:sz="0" w:space="0" w:color="auto" w:frame="1"/>
-        </w:rPr>
-        <w:t>tiene</w:t>
-      </w:r>
-      <w:proofErr w:type="spellEnd"/>
-      <w:r>
-        <w:rPr>
-          <w:rFonts w:ascii="Arial" w:eastAsia="Times New Roman" w:hAnsi="Arial" w:cs="Arial"/>
-          <w:color w:val="000000" w:themeColor="text1"/>
-          <w:sz w:val="21"/>
-          <w:szCs w:val="21"/>
-          <w:bdr w:val="none" w:sz="0" w:space="0" w:color="auto" w:frame="1"/>
-        </w:rPr>
-        <w:t xml:space="preserve"> el </w:t>
-      </w:r>
-      <w:proofErr w:type="spellStart"/>
-      <w:r>
-        <w:rPr>
-          <w:rFonts w:ascii="Arial" w:eastAsia="Times New Roman" w:hAnsi="Arial" w:cs="Arial"/>
-          <w:color w:val="000000" w:themeColor="text1"/>
-          <w:sz w:val="21"/>
-          <w:szCs w:val="21"/>
-          <w:bdr w:val="none" w:sz="0" w:space="0" w:color="auto" w:frame="1"/>
-        </w:rPr>
-        <w:t>Vehículo</w:t>
-      </w:r>
-      <w:proofErr w:type="spellEnd"/>
-      <w:r>
-        <w:rPr>
-          <w:rFonts w:ascii="Arial" w:eastAsia="Times New Roman" w:hAnsi="Arial" w:cs="Arial"/>
-          <w:color w:val="000000" w:themeColor="text1"/>
-          <w:sz w:val="21"/>
-          <w:szCs w:val="21"/>
-          <w:bdr w:val="none" w:sz="0" w:space="0" w:color="auto" w:frame="1"/>
-        </w:rPr>
-        <w:t xml:space="preserve"> son los </w:t>
-      </w:r>
-      <w:proofErr w:type="spellStart"/>
-      <w:r>
-        <w:rPr>
-          <w:rFonts w:ascii="Arial" w:eastAsia="Times New Roman" w:hAnsi="Arial" w:cs="Arial"/>
-          <w:color w:val="000000" w:themeColor="text1"/>
-          <w:sz w:val="21"/>
-          <w:szCs w:val="21"/>
-          <w:bdr w:val="none" w:sz="0" w:space="0" w:color="auto" w:frame="1"/>
-        </w:rPr>
-        <w:t>siguientes</w:t>
-      </w:r>
-      <w:proofErr w:type="spellEnd"/>
-      <w:r>
-        <w:rPr>
-          <w:rFonts w:ascii="Arial" w:eastAsia="Times New Roman" w:hAnsi="Arial" w:cs="Arial"/>
-          <w:color w:val="000000" w:themeColor="text1"/>
-          <w:sz w:val="21"/>
-          <w:szCs w:val="21"/>
-          <w:bdr w:val="none" w:sz="0" w:space="0" w:color="auto" w:frame="1"/>
-        </w:rPr>
-        <w:t>:</w:t>
+        <w:t>Los desperfectos y/o golpes visibles que tiene el Vehículo son los siguientes:</w:t>
       </w:r>
       <w:r>
         <w:rPr>
@@ -11948,7 +10224,7 @@
           <w:bdr w:val="none" w:sz="0" w:space="0" w:color="auto" w:frame="1"/>
           <w:lang w:val="es-ES"/>
         </w:rPr>
-        <w:t>17</w:t>
+        <w:t>20</w:t>
       </w:r>
       <w:r>
         <w:rPr>
@@ -11961,29 +10237,16 @@
         </w:rPr>
         <w:t>}</w:t>
       </w:r>
-      <w:proofErr w:type="spellStart"/>
-      <w:r>
-        <w:rPr>
-          <w:rFonts w:ascii="Arial" w:eastAsia="Times New Roman" w:hAnsi="Arial" w:cs="Arial"/>
-          <w:color w:val="00B0F0"/>
-          <w:sz w:val="21"/>
-          <w:szCs w:val="21"/>
-          <w:bdr w:val="none" w:sz="0" w:space="0" w:color="auto" w:frame="1"/>
-          <w:lang w:val="es-ES"/>
-        </w:rPr>
-        <w:t>checkbox</w:t>
-      </w:r>
-      <w:proofErr w:type="spellEnd"/>
-      <w:r>
-        <w:rPr>
-          <w:rFonts w:ascii="Arial" w:eastAsia="Times New Roman" w:hAnsi="Arial" w:cs="Arial"/>
-          <w:color w:val="00B0F0"/>
-          <w:sz w:val="21"/>
-          <w:szCs w:val="21"/>
-          <w:bdr w:val="none" w:sz="0" w:space="0" w:color="auto" w:frame="1"/>
-          <w:lang w:val="es-ES"/>
-        </w:rPr>
-        <w:t xml:space="preserve"> {</w:t>
+      <w:r>
+        <w:rPr>
+          <w:rFonts w:ascii="Arial" w:eastAsia="Times New Roman" w:hAnsi="Arial" w:cs="Arial"/>
+          <w:color w:val="00B0F0"/>
+          <w:sz w:val="21"/>
+          <w:szCs w:val="21"/>
+          <w:bdr w:val="none" w:sz="0" w:space="0" w:color="auto" w:frame="1"/>
+          <w:lang w:val="es-ES"/>
+        </w:rPr>
+        <w:t>checkbox {</w:t>
       </w:r>
     </w:p>
     <w:p>
@@ -12009,31 +10272,7 @@
           <w:lang w:val="es-ES"/>
         </w:rPr>
         <w:tab/>
-        <w:t>(</w:t>
-      </w:r>
-      <w:proofErr w:type="spellStart"/>
-      <w:r>
-        <w:rPr>
-          <w:rFonts w:ascii="Arial" w:eastAsia="Times New Roman" w:hAnsi="Arial" w:cs="Arial"/>
-          <w:color w:val="00B0F0"/>
-          <w:sz w:val="21"/>
-          <w:szCs w:val="21"/>
-          <w:bdr w:val="none" w:sz="0" w:space="0" w:color="auto" w:frame="1"/>
-          <w:lang w:val="es-ES"/>
-        </w:rPr>
-        <w:t>checked</w:t>
-      </w:r>
-      <w:proofErr w:type="spellEnd"/>
-      <w:r>
-        <w:rPr>
-          <w:rFonts w:ascii="Arial" w:eastAsia="Times New Roman" w:hAnsi="Arial" w:cs="Arial"/>
-          <w:color w:val="00B0F0"/>
-          <w:sz w:val="21"/>
-          <w:szCs w:val="21"/>
-          <w:bdr w:val="none" w:sz="0" w:space="0" w:color="auto" w:frame="1"/>
-          <w:lang w:val="es-ES"/>
-        </w:rPr>
-        <w:t>) {</w:t>
+        <w:t>(checked) {</w:t>
       </w:r>
     </w:p>
     <w:p>
@@ -12199,31 +10438,7 @@
           <w:bdr w:val="none" w:sz="0" w:space="0" w:color="auto" w:frame="1"/>
           <w:lang w:val="es-ES"/>
         </w:rPr>
-        <w:t>(</w:t>
-      </w:r>
-      <w:proofErr w:type="spellStart"/>
-      <w:r>
-        <w:rPr>
-          <w:rFonts w:ascii="Arial" w:eastAsia="Times New Roman" w:hAnsi="Arial" w:cs="Arial"/>
-          <w:color w:val="00B0F0"/>
-          <w:sz w:val="21"/>
-          <w:szCs w:val="21"/>
-          <w:bdr w:val="none" w:sz="0" w:space="0" w:color="auto" w:frame="1"/>
-          <w:lang w:val="es-ES"/>
-        </w:rPr>
-        <w:t>not-checked</w:t>
-      </w:r>
-      <w:proofErr w:type="spellEnd"/>
-      <w:r>
-        <w:rPr>
-          <w:rFonts w:ascii="Arial" w:eastAsia="Times New Roman" w:hAnsi="Arial" w:cs="Arial"/>
-          <w:color w:val="00B0F0"/>
-          <w:sz w:val="21"/>
-          <w:szCs w:val="21"/>
-          <w:bdr w:val="none" w:sz="0" w:space="0" w:color="auto" w:frame="1"/>
-          <w:lang w:val="es-ES"/>
-        </w:rPr>
-        <w:t>) {</w:t>
+        <w:t>(not-checked) {</w:t>
       </w:r>
     </w:p>
     <w:p>
@@ -12429,31 +10644,7 @@
           <w:lang w:val="es-ES"/>
         </w:rPr>
         <w:tab/>
-        <w:t>(</w:t>
-      </w:r>
-      <w:proofErr w:type="spellStart"/>
-      <w:r>
-        <w:rPr>
-          <w:rFonts w:ascii="Arial" w:eastAsia="Times New Roman" w:hAnsi="Arial" w:cs="Arial"/>
-          <w:color w:val="00B0F0"/>
-          <w:sz w:val="21"/>
-          <w:szCs w:val="21"/>
-          <w:bdr w:val="none" w:sz="0" w:space="0" w:color="auto" w:frame="1"/>
-          <w:lang w:val="es-ES"/>
-        </w:rPr>
-        <w:t>opA</w:t>
-      </w:r>
-      <w:proofErr w:type="spellEnd"/>
-      <w:r>
-        <w:rPr>
-          <w:rFonts w:ascii="Arial" w:eastAsia="Times New Roman" w:hAnsi="Arial" w:cs="Arial"/>
-          <w:color w:val="00B0F0"/>
-          <w:sz w:val="21"/>
-          <w:szCs w:val="21"/>
-          <w:bdr w:val="none" w:sz="0" w:space="0" w:color="auto" w:frame="1"/>
-          <w:lang w:val="es-ES"/>
-        </w:rPr>
-        <w:t>) {</w:t>
+        <w:t>(opA) {</w:t>
       </w:r>
     </w:p>
     <w:p>
@@ -12704,31 +10895,7 @@
           <w:bdr w:val="none" w:sz="0" w:space="0" w:color="auto" w:frame="1"/>
           <w:lang w:val="es-ES"/>
         </w:rPr>
-        <w:t>(</w:t>
-      </w:r>
-      <w:proofErr w:type="spellStart"/>
-      <w:r>
-        <w:rPr>
-          <w:rFonts w:ascii="Arial" w:eastAsia="Times New Roman" w:hAnsi="Arial" w:cs="Arial"/>
-          <w:color w:val="00B0F0"/>
-          <w:sz w:val="21"/>
-          <w:szCs w:val="21"/>
-          <w:bdr w:val="none" w:sz="0" w:space="0" w:color="auto" w:frame="1"/>
-          <w:lang w:val="es-ES"/>
-        </w:rPr>
-        <w:t>opB</w:t>
-      </w:r>
-      <w:proofErr w:type="spellEnd"/>
-      <w:r>
-        <w:rPr>
-          <w:rFonts w:ascii="Arial" w:eastAsia="Times New Roman" w:hAnsi="Arial" w:cs="Arial"/>
-          <w:color w:val="00B0F0"/>
-          <w:sz w:val="21"/>
-          <w:szCs w:val="21"/>
-          <w:bdr w:val="none" w:sz="0" w:space="0" w:color="auto" w:frame="1"/>
-          <w:lang w:val="es-ES"/>
-        </w:rPr>
-        <w:t>) {</w:t>
+        <w:t>(opB) {</w:t>
       </w:r>
     </w:p>
     <w:p>
@@ -12850,31 +11017,7 @@
           <w:lang w:val="es-ES"/>
         </w:rPr>
         <w:tab/>
-        <w:t>(</w:t>
-      </w:r>
-      <w:proofErr w:type="spellStart"/>
-      <w:r>
-        <w:rPr>
-          <w:rFonts w:ascii="Arial" w:eastAsia="Times New Roman" w:hAnsi="Arial" w:cs="Arial"/>
-          <w:color w:val="00B0F0"/>
-          <w:sz w:val="21"/>
-          <w:szCs w:val="21"/>
-          <w:bdr w:val="none" w:sz="0" w:space="0" w:color="auto" w:frame="1"/>
-          <w:lang w:val="es-ES"/>
-        </w:rPr>
-        <w:t>opC</w:t>
-      </w:r>
-      <w:proofErr w:type="spellEnd"/>
-      <w:r>
-        <w:rPr>
-          <w:rFonts w:ascii="Arial" w:eastAsia="Times New Roman" w:hAnsi="Arial" w:cs="Arial"/>
-          <w:color w:val="00B0F0"/>
-          <w:sz w:val="21"/>
-          <w:szCs w:val="21"/>
-          <w:bdr w:val="none" w:sz="0" w:space="0" w:color="auto" w:frame="1"/>
-          <w:lang w:val="es-ES"/>
-        </w:rPr>
-        <w:t>) {</w:t>
+        <w:t>(opC) {</w:t>
       </w:r>
     </w:p>
     <w:p>
@@ -13017,31 +11160,7 @@
           <w:lang w:val="es-ES"/>
         </w:rPr>
         <w:tab/>
-        <w:t>(</w:t>
-      </w:r>
-      <w:proofErr w:type="spellStart"/>
-      <w:r>
-        <w:rPr>
-          <w:rFonts w:ascii="Arial" w:eastAsia="Times New Roman" w:hAnsi="Arial" w:cs="Arial"/>
-          <w:color w:val="00B0F0"/>
-          <w:sz w:val="21"/>
-          <w:szCs w:val="21"/>
-          <w:bdr w:val="none" w:sz="0" w:space="0" w:color="auto" w:frame="1"/>
-          <w:lang w:val="es-ES"/>
-        </w:rPr>
-        <w:t>opD</w:t>
-      </w:r>
-      <w:proofErr w:type="spellEnd"/>
-      <w:r>
-        <w:rPr>
-          <w:rFonts w:ascii="Arial" w:eastAsia="Times New Roman" w:hAnsi="Arial" w:cs="Arial"/>
-          <w:color w:val="00B0F0"/>
-          <w:sz w:val="21"/>
-          <w:szCs w:val="21"/>
-          <w:bdr w:val="none" w:sz="0" w:space="0" w:color="auto" w:frame="1"/>
-          <w:lang w:val="es-ES"/>
-        </w:rPr>
-        <w:t>) {</w:t>
+        <w:t>(opD) {</w:t>
       </w:r>
     </w:p>
     <w:p>
@@ -13362,7 +11481,7 @@
           <w:szCs w:val="21"/>
           <w:lang w:val="es-ES"/>
         </w:rPr>
-        <w:t>{{23</w:t>
+        <w:t>{{22</w:t>
       </w:r>
       <w:r>
         <w:rPr>
@@ -13404,8 +11523,10 @@
           <w:bdr w:val="none" w:sz="0" w:space="0" w:color="auto" w:frame="1"/>
           <w:lang w:val="es-ES"/>
         </w:rPr>
-        <w:t>21</w:t>
-      </w:r>
+        <w:t>23</w:t>
+      </w:r>
+      <w:bookmarkStart w:id="0" w:name="_GoBack"/>
+      <w:bookmarkEnd w:id="0"/>
       <w:r>
         <w:rPr>
           <w:rFonts w:ascii="Arial" w:eastAsia="Times New Roman" w:hAnsi="Arial" w:cs="Arial"/>
@@ -13453,31 +11574,7 @@
           <w:bdr w:val="none" w:sz="0" w:space="0" w:color="auto" w:frame="1"/>
           <w:lang w:val="es-ES"/>
         </w:rPr>
-        <w:t>(</w:t>
-      </w:r>
-      <w:proofErr w:type="spellStart"/>
-      <w:r>
-        <w:rPr>
-          <w:rFonts w:ascii="Arial" w:eastAsia="Times New Roman" w:hAnsi="Arial" w:cs="Arial"/>
-          <w:color w:val="00B0F0"/>
-          <w:sz w:val="21"/>
-          <w:szCs w:val="21"/>
-          <w:bdr w:val="none" w:sz="0" w:space="0" w:color="auto" w:frame="1"/>
-          <w:lang w:val="es-ES"/>
-        </w:rPr>
-        <w:t>opA</w:t>
-      </w:r>
-      <w:proofErr w:type="spellEnd"/>
-      <w:r>
-        <w:rPr>
-          <w:rFonts w:ascii="Arial" w:eastAsia="Times New Roman" w:hAnsi="Arial" w:cs="Arial"/>
-          <w:color w:val="00B0F0"/>
-          <w:sz w:val="21"/>
-          <w:szCs w:val="21"/>
-          <w:bdr w:val="none" w:sz="0" w:space="0" w:color="auto" w:frame="1"/>
-          <w:lang w:val="es-ES"/>
-        </w:rPr>
-        <w:t>) {</w:t>
+        <w:t>(opA) {</w:t>
       </w:r>
     </w:p>
     <w:p>
@@ -13554,31 +11651,7 @@
           <w:bdr w:val="none" w:sz="0" w:space="0" w:color="auto" w:frame="1"/>
           <w:lang w:val="es-ES"/>
         </w:rPr>
-        <w:t>(</w:t>
-      </w:r>
-      <w:proofErr w:type="spellStart"/>
-      <w:r>
-        <w:rPr>
-          <w:rFonts w:ascii="Arial" w:eastAsia="Times New Roman" w:hAnsi="Arial" w:cs="Arial"/>
-          <w:color w:val="00B0F0"/>
-          <w:sz w:val="21"/>
-          <w:szCs w:val="21"/>
-          <w:bdr w:val="none" w:sz="0" w:space="0" w:color="auto" w:frame="1"/>
-          <w:lang w:val="es-ES"/>
-        </w:rPr>
-        <w:t>opB</w:t>
-      </w:r>
-      <w:proofErr w:type="spellEnd"/>
-      <w:r>
-        <w:rPr>
-          <w:rFonts w:ascii="Arial" w:eastAsia="Times New Roman" w:hAnsi="Arial" w:cs="Arial"/>
-          <w:color w:val="00B0F0"/>
-          <w:sz w:val="21"/>
-          <w:szCs w:val="21"/>
-          <w:bdr w:val="none" w:sz="0" w:space="0" w:color="auto" w:frame="1"/>
-          <w:lang w:val="es-ES"/>
-        </w:rPr>
-        <w:t>) {</w:t>
+        <w:t>(opB) {</w:t>
       </w:r>
     </w:p>
     <w:p>
@@ -14184,211 +12257,6 @@
           <w:lang w:val="es-ES"/>
         </w:rPr>
         <w:br/>
-      </w:r>
-      <w:r>
-        <w:rPr>
-          <w:rFonts w:ascii="Arial" w:eastAsia="Times New Roman" w:hAnsi="Arial" w:cs="Arial"/>
-          <w:b/>
-          <w:bCs/>
-          <w:color w:val="131418"/>
-          <w:lang w:val="es-ES"/>
-        </w:rPr>
-        <w:t>OCTAVA. </w:t>
-      </w:r>
-      <w:r>
-        <w:rPr>
-          <w:rFonts w:ascii="inherit" w:eastAsia="Times New Roman" w:hAnsi="inherit" w:cs="Arial"/>
-          <w:color w:val="131418"/>
-          <w:bdr w:val="none" w:sz="0" w:space="0" w:color="auto" w:frame="1"/>
-          <w:lang w:val="es-ES"/>
-        </w:rPr>
-        <w:t>5855285888 852 88858858, 885288525888</w:t>
-      </w:r>
-    </w:p>
-    <w:p>
-      <w:pPr>
-        <w:spacing w:after="0" w:line="288" w:lineRule="atLeast"/>
-        <w:textAlignment w:val="baseline"/>
-        <w:rPr>
-          <w:rFonts w:ascii="Arial" w:eastAsia="Times New Roman" w:hAnsi="Arial" w:cs="Arial"/>
-          <w:color w:val="343843"/>
-          <w:sz w:val="21"/>
-          <w:szCs w:val="21"/>
-          <w:lang w:val="es-ES"/>
-        </w:rPr>
-      </w:pPr>
-      <w:r>
-        <w:rPr>
-          <w:rFonts w:ascii="inherit" w:eastAsia="Times New Roman" w:hAnsi="inherit" w:cs="Arial"/>
-          <w:color w:val="343843"/>
-          <w:sz w:val="21"/>
-          <w:szCs w:val="21"/>
-          <w:bdr w:val="none" w:sz="0" w:space="0" w:color="auto" w:frame="1"/>
-          <w:lang w:val="es-ES"/>
-        </w:rPr>
-        <w:t>5822 82225522 5225 882 222822 2252 5852552, 2222258282222, 8222522882 2/2 22228858822 852 82 5588282 528555288552 25288522222 22252 858 255228.</w:t>
-      </w:r>
-    </w:p>
-    <w:p>
-      <w:pPr>
-        <w:spacing w:after="0" w:line="288" w:lineRule="atLeast"/>
-        <w:textAlignment w:val="baseline"/>
-        <w:rPr>
-          <w:rFonts w:ascii="Arial" w:eastAsia="Times New Roman" w:hAnsi="Arial" w:cs="Arial"/>
-          <w:color w:val="343843"/>
-          <w:sz w:val="21"/>
-          <w:szCs w:val="21"/>
-          <w:lang w:val="es-ES"/>
-        </w:rPr>
-      </w:pPr>
-      <w:r>
-        <w:rPr>
-          <w:rFonts w:ascii="inherit" w:eastAsia="Times New Roman" w:hAnsi="inherit" w:cs="Arial"/>
-          <w:color w:val="343843"/>
-          <w:sz w:val="21"/>
-          <w:szCs w:val="21"/>
-          <w:bdr w:val="none" w:sz="0" w:space="0" w:color="auto" w:frame="1"/>
-          <w:lang w:val="es-ES"/>
-        </w:rPr>
-        <w:t>88828822, 858 255228 528222822 852, 22 8582 52 2588285, 5285222228 822528 2/2 55252228 58 25282222 82225522 52 5552255282222, 225252 25522 2 82222552 28 28822, 5 22528 828 2228228 8225828.</w:t>
-      </w:r>
-    </w:p>
-    <w:p>
-      <w:pPr>
-        <w:spacing w:after="0" w:line="288" w:lineRule="atLeast"/>
-        <w:textAlignment w:val="baseline"/>
-        <w:rPr>
-          <w:rFonts w:ascii="Arial" w:eastAsia="Times New Roman" w:hAnsi="Arial" w:cs="Arial"/>
-          <w:color w:val="343843"/>
-          <w:sz w:val="21"/>
-          <w:szCs w:val="21"/>
-          <w:lang w:val="es-ES"/>
-        </w:rPr>
-      </w:pPr>
-      <w:r>
-        <w:rPr>
-          <w:rFonts w:ascii="inherit" w:eastAsia="Times New Roman" w:hAnsi="inherit" w:cs="Arial"/>
-          <w:color w:val="343843"/>
-          <w:sz w:val="21"/>
-          <w:szCs w:val="21"/>
-          <w:bdr w:val="none" w:sz="0" w:space="0" w:color="auto" w:frame="1"/>
-          <w:lang w:val="es-ES"/>
-        </w:rPr>
-        <w:t>852258, 88 82 58282 28 8582 52 852 525 2 855858 885585858 5288282552 8222885828 2 252822 525858828 2 25858 52 28222 5252852, 82 2225552 225 22 2528258, 25222282252 28 52822 528 82225522 2255 85 252525 8828585222 22252 858 255228. 2822552 2822 8582, 858 255228 82 82225222222, 88 25255 228285582, 5 22228855 52 22525 52825882 2/2 52 85225 22 52 25282 22522 2555 58528858 885585858 2 255228 528 82225522 522825558.</w:t>
-      </w:r>
-    </w:p>
-    <w:p>
-      <w:pPr>
-        <w:spacing w:after="0" w:line="288" w:lineRule="atLeast"/>
-        <w:textAlignment w:val="baseline"/>
-        <w:rPr>
-          <w:rFonts w:ascii="Arial" w:eastAsia="Times New Roman" w:hAnsi="Arial" w:cs="Arial"/>
-          <w:color w:val="343843"/>
-          <w:sz w:val="21"/>
-          <w:szCs w:val="21"/>
-          <w:lang w:val="es-ES"/>
-        </w:rPr>
-      </w:pPr>
-      <w:r>
-        <w:rPr>
-          <w:rFonts w:ascii="Arial" w:eastAsia="Times New Roman" w:hAnsi="Arial" w:cs="Arial"/>
-          <w:color w:val="343843"/>
-          <w:sz w:val="21"/>
-          <w:szCs w:val="21"/>
-          <w:lang w:val="es-ES"/>
-        </w:rPr>
-        <w:br/>
-      </w:r>
-      <w:r>
-        <w:rPr>
-          <w:rFonts w:ascii="Arial" w:eastAsia="Times New Roman" w:hAnsi="Arial" w:cs="Arial"/>
-          <w:b/>
-          <w:bCs/>
-          <w:color w:val="131418"/>
-          <w:lang w:val="es-ES"/>
-        </w:rPr>
-        <w:t>NOVENA. </w:t>
-      </w:r>
-      <w:r>
-        <w:rPr>
-          <w:rFonts w:ascii="inherit" w:eastAsia="Times New Roman" w:hAnsi="inherit" w:cs="Arial"/>
-          <w:color w:val="131418"/>
-          <w:bdr w:val="none" w:sz="0" w:space="0" w:color="auto" w:frame="1"/>
-          <w:lang w:val="es-ES"/>
-        </w:rPr>
-        <w:t>88858855 2528255, 25255288588 822588825 8 858558588588</w:t>
-      </w:r>
-    </w:p>
-    <w:p>
-      <w:pPr>
-        <w:spacing w:after="0" w:line="288" w:lineRule="atLeast"/>
-        <w:textAlignment w:val="baseline"/>
-        <w:rPr>
-          <w:rFonts w:ascii="Arial" w:eastAsia="Times New Roman" w:hAnsi="Arial" w:cs="Arial"/>
-          <w:color w:val="343843"/>
-          <w:sz w:val="21"/>
-          <w:szCs w:val="21"/>
-          <w:lang w:val="es-ES"/>
-        </w:rPr>
-      </w:pPr>
-      <w:r>
-        <w:rPr>
-          <w:rFonts w:ascii="inherit" w:eastAsia="Times New Roman" w:hAnsi="inherit" w:cs="Arial"/>
-          <w:color w:val="343843"/>
-          <w:sz w:val="21"/>
-          <w:szCs w:val="21"/>
-          <w:bdr w:val="none" w:sz="0" w:space="0" w:color="auto" w:frame="1"/>
-          <w:lang w:val="es-ES"/>
-        </w:rPr>
-        <w:t>258 255228 528222822 852555 288825558 225 28 25282222 82225522 588 8222 858 8255282225822228 522528, 88 828 5588252, 2 858 2228228 255858828 2 82 82225222222 5 85 852288282222 52 85225 22.</w:t>
-      </w:r>
-    </w:p>
-    <w:p>
-      <w:pPr>
-        <w:spacing w:after="0" w:line="288" w:lineRule="atLeast"/>
-        <w:textAlignment w:val="baseline"/>
-        <w:rPr>
-          <w:rFonts w:ascii="Arial" w:eastAsia="Times New Roman" w:hAnsi="Arial" w:cs="Arial"/>
-          <w:color w:val="343843"/>
-          <w:sz w:val="21"/>
-          <w:szCs w:val="21"/>
-          <w:lang w:val="es-ES"/>
-        </w:rPr>
-      </w:pPr>
-      <w:r>
-        <w:rPr>
-          <w:rFonts w:ascii="inherit" w:eastAsia="Times New Roman" w:hAnsi="inherit" w:cs="Arial"/>
-          <w:color w:val="343843"/>
-          <w:sz w:val="21"/>
-          <w:szCs w:val="21"/>
-          <w:bdr w:val="none" w:sz="0" w:space="0" w:color="auto" w:frame="1"/>
-          <w:lang w:val="es-ES"/>
-        </w:rPr>
-        <w:t>5252 8828282 52852882, 2822885822222, 2252 22 8282, 5 85 225258822, 8588522, 82225252258822, 28525, 2588222885, 222858822 2 22528258822 52 2822 82225522 2, 22 2222558, 5 85 52858822 28258828855 22252 858 255228, 8255 82222852 5 85 82288858822 28252285. 255288585522222, 858 225258 282588288558 22 28 25282222 82225522, 2 852822258522222 58 825822 88888.</w:t>
-      </w:r>
-    </w:p>
-    <w:p>
-      <w:pPr>
-        <w:spacing w:after="0" w:line="288" w:lineRule="atLeast"/>
-        <w:textAlignment w:val="baseline"/>
-        <w:rPr>
-          <w:rFonts w:ascii="Arial" w:eastAsia="Times New Roman" w:hAnsi="Arial" w:cs="Arial"/>
-          <w:color w:val="343843"/>
-          <w:sz w:val="21"/>
-          <w:szCs w:val="21"/>
-          <w:lang w:val="es-ES"/>
-        </w:rPr>
-      </w:pPr>
-      <w:r>
-        <w:rPr>
-          <w:rFonts w:ascii="inherit" w:eastAsia="Times New Roman" w:hAnsi="inherit" w:cs="Arial"/>
-          <w:color w:val="343843"/>
-          <w:sz w:val="21"/>
-          <w:szCs w:val="21"/>
-          <w:bdr w:val="none" w:sz="0" w:space="0" w:color="auto" w:frame="1"/>
-          <w:lang w:val="es-ES"/>
-        </w:rPr>
-        <w:t>888 858 82858, 22 8582 52 822252825885, 5822522885, 822288822 2 52885258822 22 855222 58 82225522, 2 22 52858822 58 28822, 858 255228 58525552 852 82 822222552 5 85 255885888822 52 828 85225528 2 5588525828 82222222228 82222522 5 5252852.</w:t>
       </w:r>
     </w:p>
     <w:p>
@@ -15040,29 +12908,16 @@
         </w:rPr>
         <w:t>}</w:t>
       </w:r>
-      <w:proofErr w:type="spellStart"/>
-      <w:r>
-        <w:rPr>
-          <w:rFonts w:ascii="Arial" w:eastAsia="Times New Roman" w:hAnsi="Arial" w:cs="Arial"/>
-          <w:color w:val="00B0F0"/>
-          <w:sz w:val="21"/>
-          <w:szCs w:val="21"/>
-          <w:bdr w:val="none" w:sz="0" w:space="0" w:color="auto" w:frame="1"/>
-          <w:lang w:val="es-ES"/>
-        </w:rPr>
-        <w:t>checkbox</w:t>
-      </w:r>
-      <w:proofErr w:type="spellEnd"/>
-      <w:r>
-        <w:rPr>
-          <w:rFonts w:ascii="Arial" w:eastAsia="Times New Roman" w:hAnsi="Arial" w:cs="Arial"/>
-          <w:color w:val="00B0F0"/>
-          <w:sz w:val="21"/>
-          <w:szCs w:val="21"/>
-          <w:bdr w:val="none" w:sz="0" w:space="0" w:color="auto" w:frame="1"/>
-          <w:lang w:val="es-ES"/>
-        </w:rPr>
-        <w:t xml:space="preserve"> {</w:t>
+      <w:r>
+        <w:rPr>
+          <w:rFonts w:ascii="Arial" w:eastAsia="Times New Roman" w:hAnsi="Arial" w:cs="Arial"/>
+          <w:color w:val="00B0F0"/>
+          <w:sz w:val="21"/>
+          <w:szCs w:val="21"/>
+          <w:bdr w:val="none" w:sz="0" w:space="0" w:color="auto" w:frame="1"/>
+          <w:lang w:val="es-ES"/>
+        </w:rPr>
+        <w:t>checkbox {</w:t>
       </w:r>
     </w:p>
     <w:p>
@@ -15088,31 +12943,7 @@
           <w:lang w:val="es-ES"/>
         </w:rPr>
         <w:tab/>
-        <w:t>(</w:t>
-      </w:r>
-      <w:proofErr w:type="spellStart"/>
-      <w:r>
-        <w:rPr>
-          <w:rFonts w:ascii="Arial" w:eastAsia="Times New Roman" w:hAnsi="Arial" w:cs="Arial"/>
-          <w:color w:val="00B0F0"/>
-          <w:sz w:val="21"/>
-          <w:szCs w:val="21"/>
-          <w:bdr w:val="none" w:sz="0" w:space="0" w:color="auto" w:frame="1"/>
-          <w:lang w:val="es-ES"/>
-        </w:rPr>
-        <w:t>checked</w:t>
-      </w:r>
-      <w:proofErr w:type="spellEnd"/>
-      <w:r>
-        <w:rPr>
-          <w:rFonts w:ascii="Arial" w:eastAsia="Times New Roman" w:hAnsi="Arial" w:cs="Arial"/>
-          <w:color w:val="00B0F0"/>
-          <w:sz w:val="21"/>
-          <w:szCs w:val="21"/>
-          <w:bdr w:val="none" w:sz="0" w:space="0" w:color="auto" w:frame="1"/>
-          <w:lang w:val="es-ES"/>
-        </w:rPr>
-        <w:t>) {</w:t>
+        <w:t>(checked) {</w:t>
       </w:r>
     </w:p>
     <w:p>
@@ -15232,31 +13063,7 @@
           <w:bdr w:val="none" w:sz="0" w:space="0" w:color="auto" w:frame="1"/>
           <w:lang w:val="es-ES"/>
         </w:rPr>
-        <w:t>(</w:t>
-      </w:r>
-      <w:proofErr w:type="spellStart"/>
-      <w:r>
-        <w:rPr>
-          <w:rFonts w:ascii="Arial" w:eastAsia="Times New Roman" w:hAnsi="Arial" w:cs="Arial"/>
-          <w:color w:val="00B0F0"/>
-          <w:sz w:val="21"/>
-          <w:szCs w:val="21"/>
-          <w:bdr w:val="none" w:sz="0" w:space="0" w:color="auto" w:frame="1"/>
-          <w:lang w:val="es-ES"/>
-        </w:rPr>
-        <w:t>not-checked</w:t>
-      </w:r>
-      <w:proofErr w:type="spellEnd"/>
-      <w:r>
-        <w:rPr>
-          <w:rFonts w:ascii="Arial" w:eastAsia="Times New Roman" w:hAnsi="Arial" w:cs="Arial"/>
-          <w:color w:val="00B0F0"/>
-          <w:sz w:val="21"/>
-          <w:szCs w:val="21"/>
-          <w:bdr w:val="none" w:sz="0" w:space="0" w:color="auto" w:frame="1"/>
-          <w:lang w:val="es-ES"/>
-        </w:rPr>
-        <w:t>) {</w:t>
+        <w:t>(not-checked) {</w:t>
       </w:r>
     </w:p>
     <w:p>

</xml_diff>